<commit_message>
Tables and other mods
</commit_message>
<xml_diff>
--- a/docs/main.docx
+++ b/docs/main.docx
@@ -365,7 +365,7 @@
         <w:pStyle w:val="Date"/>
       </w:pPr>
       <w:r>
-        <w:t xml:space="preserve">09</w:t>
+        <w:t xml:space="preserve">28</w:t>
       </w:r>
       <w:r>
         <w:t xml:space="preserve"> </w:t>
@@ -2070,9 +2070,9 @@
       <w:r>
         <w:drawing>
           <wp:inline>
-            <wp:extent cx="5943600" cy="4202459"/>
+            <wp:extent cx="6197600" cy="4382052"/>
             <wp:effectExtent b="0" l="0" r="0" t="0"/>
-            <wp:docPr descr="Figure 2.1: Geological map of the region around Castro Marim on the banks of Guadiana River, Algarve Region of Portugal in EPSG 4326 projection. (Source: Directorate General of Mines and Geological Services - Carta de Geológica de Portugal)." title="" id="23" name="Picture"/>
+            <wp:docPr descr="Figure 1: Geological map of the region around Castro Marim on the banks of Guadiana River, Algarve Region of Portugal in EPSG 4326 projection. (Source: Directorate General of Mines and Geological Services - Carta de Geológica de Portugal)." title="" id="23" name="Picture"/>
             <a:graphic>
               <a:graphicData uri="http://schemas.openxmlformats.org/drawingml/2006/picture">
                 <pic:pic>
@@ -2091,7 +2091,7 @@
                   <pic:spPr bwMode="auto">
                     <a:xfrm>
                       <a:off x="0" y="0"/>
-                      <a:ext cx="5943600" cy="4202459"/>
+                      <a:ext cx="6197600" cy="4382052"/>
                     </a:xfrm>
                     <a:prstGeom prst="rect">
                       <a:avLst/>
@@ -2117,7 +2117,7 @@
       <w:bookmarkStart w:id="25" w:name="fig:castro-marim-loc"/>
       <w:bookmarkEnd w:id="25"/>
       <w:r>
-        <w:t xml:space="preserve">Figure 2.1: Geological map of the region around Castro Marim on the banks of Guadiana River, Algarve Region of Portugal in EPSG 4326 projection. (Source: Directorate General of Mines and Geological Services - Carta de Geológica de Portugal).</w:t>
+        <w:t xml:space="preserve">Figure 1: Geological map of the region around Castro Marim on the banks of Guadiana River, Algarve Region of Portugal in EPSG 4326 projection. (Source: Directorate General of Mines and Geological Services - Carta de Geológica de Portugal).</w:t>
       </w:r>
     </w:p>
     <w:bookmarkEnd w:id="26"/>
@@ -2150,7 +2150,7 @@
         <w:t xml:space="preserve"> </w:t>
       </w:r>
       <w:r>
-        <w:t xml:space="preserve">2.1</w:t>
+        <w:t xml:space="preserve">1</w:t>
       </w:r>
       <w:r>
         <w:t xml:space="preserve">) as a portal to the metallogenic mineral-rich Baixo – Alentejo region as well as to the fertile cultivable lands in the interior regions. The Iron Age settlement was located on an elevation with adequate natural defensive elements and overlooked vast swatches of land, which allowed domination of estuarine traffic and agricultural activities in its domain of influence. These conditions allowed trade and cultural networks between the indigenous communities and the Mediterranean communities to flourish. The earliest Iron Age occupation of the site is characterized by East-West orthogonal settlement architecture dating from the first half of 7</w:t>
@@ -2791,9 +2791,9 @@
       <w:r>
         <w:drawing>
           <wp:inline>
-            <wp:extent cx="5943600" cy="4061181"/>
+            <wp:extent cx="6197600" cy="4234736"/>
             <wp:effectExtent b="0" l="0" r="0" t="0"/>
-            <wp:docPr descr="Figure 2.2: Reconstruction of the Guadiana estuary during the Phoenician period based on geophysical and lithological data (adapted from Wachsmann et al. (2009))." title="" id="29" name="Picture"/>
+            <wp:docPr descr="Figure 2: Reconstruction of the Guadiana estuary during the Phoenician period based on geophysical and lithological data (adapted from Wachsmann et al. (2009))." title="" id="29" name="Picture"/>
             <a:graphic>
               <a:graphicData uri="http://schemas.openxmlformats.org/drawingml/2006/picture">
                 <pic:pic>
@@ -2812,7 +2812,7 @@
                   <pic:spPr bwMode="auto">
                     <a:xfrm>
                       <a:off x="0" y="0"/>
-                      <a:ext cx="5943600" cy="4061181"/>
+                      <a:ext cx="6197600" cy="4234736"/>
                     </a:xfrm>
                     <a:prstGeom prst="rect">
                       <a:avLst/>
@@ -2838,7 +2838,7 @@
       <w:bookmarkStart w:id="31" w:name="fig:castro-marim-pal"/>
       <w:bookmarkEnd w:id="31"/>
       <w:r>
-        <w:t xml:space="preserve">Figure 2.2: Reconstruction of the Guadiana estuary during the Phoenician period based on geophysical and lithological data (adapted from</w:t>
+        <w:t xml:space="preserve">Figure 2: Reconstruction of the Guadiana estuary during the Phoenician period based on geophysical and lithological data (adapted from</w:t>
       </w:r>
       <w:r>
         <w:t xml:space="preserve"> </w:t>
@@ -2872,7 +2872,7 @@
         <w:t xml:space="preserve"> </w:t>
       </w:r>
       <w:r>
-        <w:t xml:space="preserve">2.2</w:t>
+        <w:t xml:space="preserve">2</w:t>
       </w:r>
       <w:r>
         <w:t xml:space="preserve">) with a Pleistocene/mid-Holocene bedrock platform</w:t>
@@ -5357,9 +5357,9 @@
       <w:r>
         <w:drawing>
           <wp:inline>
-            <wp:extent cx="5943600" cy="6341437"/>
+            <wp:extent cx="6197600" cy="6612439"/>
             <wp:effectExtent b="0" l="0" r="0" t="0"/>
-            <wp:docPr descr="Figure 5.1: Charred plant remains of settlement phase V from Castro Marim; (a) Brassica nigra; (b) Apium graveolens; (c) Galeopsis tetrahit; (d) Pisum sativum; (e) Triticum aestivum/durum; (f) Hordeum vulgare var. nudum; (g) Hordeum vulgare subsp. vulgare; (h) Pinus pinea; (i) Vicia faba" title="" id="48" name="Picture"/>
+            <wp:docPr descr="Figure 3: Charred plant remains of settlement phase V from Castro Marim; (a) Brassica nigra; (b) Apium graveolens; (c) Galeopsis tetrahit; (d) Pisum sativum; (e) Triticum aestivum/durum; (f) Hordeum vulgare var. nudum; (g) Hordeum vulgare subsp. vulgare; (h) Pinus pinea; (i) Vicia faba" title="" id="48" name="Picture"/>
             <a:graphic>
               <a:graphicData uri="http://schemas.openxmlformats.org/drawingml/2006/picture">
                 <pic:pic>
@@ -5378,7 +5378,7 @@
                   <pic:spPr bwMode="auto">
                     <a:xfrm>
                       <a:off x="0" y="0"/>
-                      <a:ext cx="5943600" cy="6341437"/>
+                      <a:ext cx="6197600" cy="6612439"/>
                     </a:xfrm>
                     <a:prstGeom prst="rect">
                       <a:avLst/>
@@ -5404,7 +5404,7 @@
       <w:bookmarkStart w:id="50" w:name="fig:castro-archbot-assemblage"/>
       <w:bookmarkEnd w:id="50"/>
       <w:r>
-        <w:t xml:space="preserve">Figure 5.1: Charred plant remains of settlement phase V from Castro Marim;</w:t>
+        <w:t xml:space="preserve">Figure 3: Charred plant remains of settlement phase V from Castro Marim;</w:t>
       </w:r>
       <w:r>
         <w:t xml:space="preserve"> </w:t>
@@ -5728,7 +5728,7 @@
         <w:t xml:space="preserve"> </w:t>
       </w:r>
       <w:r>
-        <w:t xml:space="preserve">5.1</w:t>
+        <w:t xml:space="preserve">3</w:t>
       </w:r>
       <w:r>
         <w:t xml:space="preserve"> </w:t>
@@ -5865,7 +5865,7 @@
         <w:t xml:space="preserve"> </w:t>
       </w:r>
       <w:r>
-        <w:t xml:space="preserve">5.1</w:t>
+        <w:t xml:space="preserve">3</w:t>
       </w:r>
       <w:r>
         <w:t xml:space="preserve"> </w:t>
@@ -5913,7 +5913,7 @@
         <w:t xml:space="preserve"> </w:t>
       </w:r>
       <w:r>
-        <w:t xml:space="preserve">5.1</w:t>
+        <w:t xml:space="preserve">3</w:t>
       </w:r>
       <w:r>
         <w:t xml:space="preserve"> </w:t>
@@ -6019,7 +6019,7 @@
         <w:t xml:space="preserve"> </w:t>
       </w:r>
       <w:r>
-        <w:t xml:space="preserve">5.1</w:t>
+        <w:t xml:space="preserve">3</w:t>
       </w:r>
       <w:r>
         <w:t xml:space="preserve"> </w:t>
@@ -6052,7 +6052,7 @@
         <w:t xml:space="preserve">)</w:t>
       </w:r>
       <w:r>
-        <w:t xml:space="preserve">.This species is native to the coastal Mediterranean region, considered to be its center of origin. The recorded use of celery as a vegetable in Europe is only from the 1600s, originating in Italy, gradually spreading westwards in the subsequent centuries</w:t>
+        <w:t xml:space="preserve">. This species is native to the coastal Mediterranean region, considered to be its center of origin. The recorded use of celery as a vegetable in Europe is only from the 1600s, originating in Italy, gradually spreading westwards in the subsequent centuries</w:t>
       </w:r>
       <w:r>
         <w:t xml:space="preserve"> </w:t>
@@ -6123,7 +6123,7 @@
         <w:t xml:space="preserve"> </w:t>
       </w:r>
       <w:r>
-        <w:t xml:space="preserve">5.1</w:t>
+        <w:t xml:space="preserve">3</w:t>
       </w:r>
       <w:r>
         <w:t xml:space="preserve"> </w:t>
@@ -6443,9 +6443,9 @@
       <w:r>
         <w:drawing>
           <wp:inline>
-            <wp:extent cx="5943600" cy="4245428"/>
+            <wp:extent cx="6197600" cy="4426857"/>
             <wp:effectExtent b="0" l="0" r="0" t="0"/>
-            <wp:docPr descr="Figure 6.1: (a). Beeswarm plot showing Δ13C values of barley cultivars where the area between the blue dashed lines represents ‘moderately-watered’ condition with the ‘well-watered’ condition being above the top blue line and ‘poorly-watered’ condition being below the lower blue line, based on the study of modern crops in varying watering conditions (Wallace et al., 2013). Δ13C values of stone pine have been plotted as well for the sake of visualization. (b). Beeswarm plot showing the manuring status of barley cultivars with green shaded region representing 1 SD range of estimated wild herbivore forage value (calculated from subtraction 4‰ from red deer δ15N mean ± 1 SD range)." title="" id="56" name="Picture"/>
+            <wp:docPr descr="Figure 4: (a). Beeswarm plot showing Δ13C values of barley cultivars where the area between the blue dashed lines represents ‘moderately-watered’ condition with the ‘well-watered’ condition being above the top blue line and ‘poorly-watered’ condition being below the lower blue line, based on the study of modern crops in varying watering conditions (Wallace et al., 2013). Δ13C values of stone pine have been plotted as well for the sake of visualization. (b). Beeswarm plot showing the manuring status of barley cultivars with green shaded region representing 1 SD range of estimated wild herbivore forage value (calculated from subtraction 4‰ from red deer δ15N mean ± 1 SD range)." title="" id="56" name="Picture"/>
             <a:graphic>
               <a:graphicData uri="http://schemas.openxmlformats.org/drawingml/2006/picture">
                 <pic:pic>
@@ -6464,7 +6464,7 @@
                   <pic:spPr bwMode="auto">
                     <a:xfrm>
                       <a:off x="0" y="0"/>
-                      <a:ext cx="5943600" cy="4245428"/>
+                      <a:ext cx="6197600" cy="4426857"/>
                     </a:xfrm>
                     <a:prstGeom prst="rect">
                       <a:avLst/>
@@ -6490,7 +6490,7 @@
       <w:bookmarkStart w:id="58" w:name="fig:iso-hord-plots"/>
       <w:bookmarkEnd w:id="58"/>
       <w:r>
-        <w:t xml:space="preserve">Figure 6.1:</w:t>
+        <w:t xml:space="preserve">Figure 4:</w:t>
       </w:r>
       <w:r>
         <w:t xml:space="preserve"> </w:t>
@@ -6686,7 +6686,7 @@
         <w:t xml:space="preserve"> </w:t>
       </w:r>
       <w:r>
-        <w:t xml:space="preserve">6.1</w:t>
+        <w:t xml:space="preserve">4</w:t>
       </w:r>
       <w:r>
         <w:t xml:space="preserve"> </w:t>
@@ -6905,7 +6905,7 @@
         <w:t xml:space="preserve"> </w:t>
       </w:r>
       <w:r>
-        <w:t xml:space="preserve">6.1</w:t>
+        <w:t xml:space="preserve">4</w:t>
       </w:r>
       <w:r>
         <w:t xml:space="preserve"> </w:t>
@@ -6933,7 +6933,7 @@
         <w:t xml:space="preserve"> </w:t>
       </w:r>
       <w:r>
-        <w:t xml:space="preserve">2.2</w:t>
+        <w:t xml:space="preserve">2</w:t>
       </w:r>
       <w:r>
         <w:t xml:space="preserve">), the lack of space to grow crops could have been the primary reason for growing the barley away from the coast. The stone pine on the other hand seems to have been growing near the salt-marshes.</w:t>
@@ -6965,9 +6965,9 @@
       <w:r>
         <w:drawing>
           <wp:inline>
-            <wp:extent cx="5943600" cy="4457700"/>
+            <wp:extent cx="6197600" cy="4648200"/>
             <wp:effectExtent b="0" l="0" r="0" t="0"/>
-            <wp:docPr descr="Figure 6.2: Plot showing mean δ13C and δ15N values (mean ± 1 SD range) of faunal bone collagen and botanical remains. The colour palette is produced with the Colorgorical web app (Gramazio et al., 2017)." title="" id="61" name="Picture"/>
+            <wp:docPr descr="Figure 5: Plot showing mean δ13C and δ15N values (mean ± 1 SD range) of faunal bone collagen and botanical remains. The colour palette is produced with the Colorgorical web app (Gramazio et al., 2017)." title="" id="61" name="Picture"/>
             <a:graphic>
               <a:graphicData uri="http://schemas.openxmlformats.org/drawingml/2006/picture">
                 <pic:pic>
@@ -6986,7 +6986,7 @@
                   <pic:spPr bwMode="auto">
                     <a:xfrm>
                       <a:off x="0" y="0"/>
-                      <a:ext cx="5943600" cy="4457700"/>
+                      <a:ext cx="6197600" cy="4648200"/>
                     </a:xfrm>
                     <a:prstGeom prst="rect">
                       <a:avLst/>
@@ -7012,7 +7012,7 @@
       <w:bookmarkStart w:id="63" w:name="fig:fauna-carbnitro-iso-plot"/>
       <w:bookmarkEnd w:id="63"/>
       <w:r>
-        <w:t xml:space="preserve">Figure 6.2: Plot showing mean δ</w:t>
+        <w:t xml:space="preserve">Figure 5: Plot showing mean δ</w:t>
       </w:r>
       <w:r>
         <w:rPr>
@@ -7060,9 +7060,9 @@
       <w:r>
         <w:drawing>
           <wp:inline>
-            <wp:extent cx="5943600" cy="4457700"/>
+            <wp:extent cx="6197600" cy="4648200"/>
             <wp:effectExtent b="0" l="0" r="0" t="0"/>
-            <wp:docPr descr="Figure 6.3: Plot showing mean δ15N and δ34S values (mean ± 1 SD range) of faunal bone collagen. The yellow lines mark the range while the arrow indicates the decreasing trend of δ34S values as one moves inland away from the coast up to 30 km (Mizota and Sasaki, 1996; Nehlich, 2015; Wakshal and Nielsen, 1982)." title="" id="65" name="Picture"/>
+            <wp:docPr descr="Figure 6: Plot showing mean δ15N and δ34S values (mean ± 1 SD range) of faunal bone collagen. The yellow lines mark the range while the arrow indicates the decreasing trend of δ34S values as one moves inland away from the coast up to 30 km (Mizota and Sasaki, 1996; Nehlich, 2015; Wakshal and Nielsen, 1982)." title="" id="65" name="Picture"/>
             <a:graphic>
               <a:graphicData uri="http://schemas.openxmlformats.org/drawingml/2006/picture">
                 <pic:pic>
@@ -7081,7 +7081,7 @@
                   <pic:spPr bwMode="auto">
                     <a:xfrm>
                       <a:off x="0" y="0"/>
-                      <a:ext cx="5943600" cy="4457700"/>
+                      <a:ext cx="6197600" cy="4648200"/>
                     </a:xfrm>
                     <a:prstGeom prst="rect">
                       <a:avLst/>
@@ -7107,7 +7107,7 @@
       <w:bookmarkStart w:id="67" w:name="fig:fauna-sulph-iso-plot"/>
       <w:bookmarkEnd w:id="67"/>
       <w:r>
-        <w:t xml:space="preserve">Figure 6.3: Plot showing mean δ</w:t>
+        <w:t xml:space="preserve">Figure 6: Plot showing mean δ</w:t>
       </w:r>
       <w:r>
         <w:rPr>
@@ -7304,7 +7304,7 @@
         <w:t xml:space="preserve"> </w:t>
       </w:r>
       <w:r>
-        <w:t xml:space="preserve">6.2</w:t>
+        <w:t xml:space="preserve">5</w:t>
       </w:r>
       <w:r>
         <w:t xml:space="preserve"> </w:t>
@@ -7334,7 +7334,7 @@
         <w:t xml:space="preserve"> </w:t>
       </w:r>
       <w:r>
-        <w:t xml:space="preserve">6.2</w:t>
+        <w:t xml:space="preserve">5</w:t>
       </w:r>
       <w:r>
         <w:t xml:space="preserve">). The group of rabbits with higher δ</w:t>
@@ -7361,7 +7361,7 @@
         <w:t xml:space="preserve"> </w:t>
       </w:r>
       <w:r>
-        <w:t xml:space="preserve">6.3</w:t>
+        <w:t xml:space="preserve">6</w:t>
       </w:r>
       <w:r>
         <w:t xml:space="preserve">) which confirms salt-marsh foraging</w:t>
@@ -7454,7 +7454,7 @@
         <w:t xml:space="preserve"> </w:t>
       </w:r>
       <w:r>
-        <w:t xml:space="preserve">6.2</w:t>
+        <w:t xml:space="preserve">5</w:t>
       </w:r>
       <w:r>
         <w:t xml:space="preserve">). Sheep are superior to goats both in terms of secondary products and ease of management</w:t>
@@ -7506,7 +7506,7 @@
         <w:t xml:space="preserve"> </w:t>
       </w:r>
       <w:r>
-        <w:t xml:space="preserve">6.1</w:t>
+        <w:t xml:space="preserve">4</w:t>
       </w:r>
       <w:r>
         <w:t xml:space="preserve">) values caused by manuring in cultivated crops, the statistically significant difference of δ</w:t>
@@ -7599,7 +7599,7 @@
         <w:t xml:space="preserve"> </w:t>
       </w:r>
       <w:r>
-        <w:t xml:space="preserve">6.2</w:t>
+        <w:t xml:space="preserve">5</w:t>
       </w:r>
       <w:r>
         <w:t xml:space="preserve">). The δ</w:t>
@@ -7650,7 +7650,7 @@
         <w:t xml:space="preserve"> </w:t>
       </w:r>
       <w:r>
-        <w:t xml:space="preserve">6.3</w:t>
+        <w:t xml:space="preserve">6</w:t>
       </w:r>
       <w:r>
         <w:t xml:space="preserve">) are the only specimens showing δ</w:t>
@@ -8031,7 +8031,7 @@
         <w:t xml:space="preserve"> </w:t>
       </w:r>
       <w:r>
-        <w:t xml:space="preserve">6.2</w:t>
+        <w:t xml:space="preserve">5</w:t>
       </w:r>
       <w:r>
         <w:t xml:space="preserve">). Inland Iron Age domesticated mammals have mean δ</w:t>
@@ -8168,7 +8168,7 @@
         <w:t xml:space="preserve"> </w:t>
       </w:r>
       <w:r>
-        <w:t xml:space="preserve">6.3</w:t>
+        <w:t xml:space="preserve">6</w:t>
       </w:r>
       <w:r>
         <w:t xml:space="preserve">). The large spread of the δ</w:t>
@@ -8186,7 +8186,7 @@
         <w:t xml:space="preserve"> </w:t>
       </w:r>
       <w:r>
-        <w:t xml:space="preserve">2.2</w:t>
+        <w:t xml:space="preserve">2</w:t>
       </w:r>
       <w:r>
         <w:t xml:space="preserve">). The few individuals not within the range can be considered as non-local.</w:t>
@@ -8479,7 +8479,145 @@
         <w:pStyle w:val="FirstParagraph"/>
       </w:pPr>
       <w:r>
-        <w:t xml:space="preserve">R.P - Writing, Lab work…..</w:t>
+        <w:rPr>
+          <w:bCs/>
+          <w:b/>
+        </w:rPr>
+        <w:t xml:space="preserve">R.P</w:t>
+      </w:r>
+      <w:r>
+        <w:t xml:space="preserve"> </w:t>
+      </w:r>
+      <w:r>
+        <w:t xml:space="preserve">- Project conception, laboratory analyses, data analysis and visualization, and manuscript writing and editing</w:t>
+      </w:r>
+      <w:r>
+        <w:t xml:space="preserve"> </w:t>
+      </w:r>
+      <w:r>
+        <w:rPr>
+          <w:bCs/>
+          <w:b/>
+        </w:rPr>
+        <w:t xml:space="preserve">A.C</w:t>
+      </w:r>
+      <w:r>
+        <w:t xml:space="preserve"> </w:t>
+      </w:r>
+      <w:r>
+        <w:t xml:space="preserve">- Laboratory Analyses, data analysis, article editing, and supervision</w:t>
+      </w:r>
+      <w:r>
+        <w:t xml:space="preserve"> </w:t>
+      </w:r>
+      <w:r>
+        <w:rPr>
+          <w:bCs/>
+          <w:b/>
+        </w:rPr>
+        <w:t xml:space="preserve">G.J</w:t>
+      </w:r>
+      <w:r>
+        <w:t xml:space="preserve"> </w:t>
+      </w:r>
+      <w:r>
+        <w:t xml:space="preserve">- Data visualization</w:t>
+      </w:r>
+      <w:r>
+        <w:t xml:space="preserve"> </w:t>
+      </w:r>
+      <w:r>
+        <w:rPr>
+          <w:bCs/>
+          <w:b/>
+        </w:rPr>
+        <w:t xml:space="preserve">F.D.R</w:t>
+      </w:r>
+      <w:r>
+        <w:t xml:space="preserve"> </w:t>
+      </w:r>
+      <w:r>
+        <w:t xml:space="preserve">- Project conception, manuscript editing, and supervision</w:t>
+      </w:r>
+      <w:r>
+        <w:t xml:space="preserve"> </w:t>
+      </w:r>
+      <w:r>
+        <w:rPr>
+          <w:bCs/>
+          <w:b/>
+        </w:rPr>
+        <w:t xml:space="preserve">E.D.S</w:t>
+      </w:r>
+      <w:r>
+        <w:t xml:space="preserve"> </w:t>
+      </w:r>
+      <w:r>
+        <w:t xml:space="preserve">- Project conception, manuscript writing and editing</w:t>
+      </w:r>
+      <w:r>
+        <w:t xml:space="preserve"> </w:t>
+      </w:r>
+      <w:r>
+        <w:rPr>
+          <w:bCs/>
+          <w:b/>
+        </w:rPr>
+        <w:t xml:space="preserve">A.M.A</w:t>
+      </w:r>
+      <w:r>
+        <w:t xml:space="preserve"> </w:t>
+      </w:r>
+      <w:r>
+        <w:t xml:space="preserve">- Project conception, manuscript writing and editing, and supervision</w:t>
+      </w:r>
+      <w:r>
+        <w:t xml:space="preserve"> </w:t>
+      </w:r>
+      <w:r>
+        <w:rPr>
+          <w:bCs/>
+          <w:b/>
+        </w:rPr>
+        <w:t xml:space="preserve">A.F.M</w:t>
+      </w:r>
+      <w:r>
+        <w:t xml:space="preserve"> </w:t>
+      </w:r>
+      <w:r>
+        <w:t xml:space="preserve">- Laboratory analyses, data analysis and visualization, manuscript editing, and supervision</w:t>
+      </w:r>
+      <w:r>
+        <w:t xml:space="preserve"> </w:t>
+      </w:r>
+      <w:r>
+        <w:rPr>
+          <w:bCs/>
+          <w:b/>
+        </w:rPr>
+        <w:t xml:space="preserve">D.M</w:t>
+      </w:r>
+      <w:r>
+        <w:t xml:space="preserve"> </w:t>
+      </w:r>
+      <w:r>
+        <w:t xml:space="preserve">- Project conception, manuscript writing and editing, supervision, and funding</w:t>
+      </w:r>
+      <w:r>
+        <w:t xml:space="preserve"> </w:t>
+      </w:r>
+      <w:r>
+        <w:rPr>
+          <w:bCs/>
+          <w:b/>
+        </w:rPr>
+        <w:t xml:space="preserve">C.B.D</w:t>
+      </w:r>
+      <w:r>
+        <w:t xml:space="preserve"> </w:t>
+      </w:r>
+      <w:r>
+        <w:t xml:space="preserve">- Project conception, manuscript writing and editing, supervision, and funding</w:t>
       </w:r>
     </w:p>
     <w:bookmarkEnd w:id="71"/>
@@ -8533,7 +8671,7 @@
         <w:pStyle w:val="FirstParagraph"/>
       </w:pPr>
       <w:r>
-        <w:t xml:space="preserve">The ZooMS analysis was carried out by Samantha Presslee at BioArCh, University of York who gratefully acknowledges the use of the Ultraflex III MALDI-ToF/ToF instrument in the York Centre of Excellence in Mass Spectrometry. The centre was created thanks to a major capital investment through Science City York, supported by Yorkshire Forward with funds from the Northern Way Initiative, and subsequent support from EPSRC (EP/K039660/1; EP/M028127/1). The authors would like to thank Rui Parreira for providing access to the samples (Direção Regional de Cultura do Algarve, Faro).</w:t>
+        <w:t xml:space="preserve">The ZooMS analysis was carried out by Samantha Presslee at BioArCh, University of York who gratefully acknowledges the use of the Ultraflex III MALDI-ToF/ToF instrument in the York Centre of Excellence in Mass Spectrometry. The centre was created thanks to a major capital investment through Science City York, supported by Yorkshire Forward with funds from the Northern Way Initiative, and subsequent support from EPSRC (EP/K039660/1; EP/M028127/1). The authors would like to thank Rui Parreira and Frederico Tátá Regala for providing access to the samples (Direção Regional de Cultura do Algarve, Faro).</w:t>
       </w:r>
     </w:p>
     <w:bookmarkEnd w:id="73"/>
@@ -13560,11 +13698,17 @@
     <w:bookmarkEnd w:id="246"/>
     <w:bookmarkEnd w:id="247"/>
     <w:sectPr>
+      <w:headerReference r:id="rId11" w:type="even"/>
+      <w:headerReference r:id="rId10" w:type="default"/>
+      <w:footerReference r:id="rId13" w:type="even"/>
+      <w:footerReference r:id="rId12" w:type="default"/>
+      <w:headerReference r:id="rId9" w:type="first"/>
       <w:pgSz w:h="15840" w:w="12240"/>
-      <w:pgMar w:bottom="1440" w:footer="720" w:gutter="0" w:header="720" w:left="1440" w:right="1440" w:top="1440"/>
+      <w:pgMar w:bottom="1138" w:footer="510" w:gutter="0" w:header="283" w:left="1282" w:right="1181" w:top="1138"/>
       <w:lnNumType w:countBy="1" w:restart="continuous"/>
       <w:cols w:space="720"/>
-      <w:docGrid w:linePitch="326"/>
+      <w:titlePg/>
+      <w:docGrid w:linePitch="360"/>
     </w:sectPr>
   </w:body>
 </w:document>
@@ -13574,6 +13718,485 @@
 <w:comments xmlns:w="http://schemas.openxmlformats.org/wordprocessingml/2006/main" xmlns:m="http://schemas.openxmlformats.org/officeDocument/2006/math" xmlns:r="http://schemas.openxmlformats.org/officeDocument/2006/relationships" xmlns:o="urn:schemas-microsoft-com:office:office" xmlns:v="urn:schemas-microsoft-com:vml" xmlns:w10="urn:schemas-microsoft-com:office:word" xmlns:a="http://schemas.openxmlformats.org/drawingml/2006/main" xmlns:pic="http://schemas.openxmlformats.org/drawingml/2006/picture" xmlns:wp="http://schemas.openxmlformats.org/drawingml/2006/wordprocessingDrawing"/>
 </file>
 
+<file path=word/footer1.xml><?xml version="1.0" encoding="utf-8"?>
+<w:ftr xmlns:wpc="http://schemas.microsoft.com/office/word/2010/wordprocessingCanvas" xmlns:cx="http://schemas.microsoft.com/office/drawing/2014/chartex" xmlns:cx1="http://schemas.microsoft.com/office/drawing/2015/9/8/chartex" xmlns:cx2="http://schemas.microsoft.com/office/drawing/2015/10/21/chartex" xmlns:cx3="http://schemas.microsoft.com/office/drawing/2016/5/9/chartex" xmlns:cx4="http://schemas.microsoft.com/office/drawing/2016/5/10/chartex" xmlns:cx5="http://schemas.microsoft.com/office/drawing/2016/5/11/chartex" xmlns:cx6="http://schemas.microsoft.com/office/drawing/2016/5/12/chartex" xmlns:cx7="http://schemas.microsoft.com/office/drawing/2016/5/13/chartex" xmlns:cx8="http://schemas.microsoft.com/office/drawing/2016/5/14/chartex" xmlns:mc="http://schemas.openxmlformats.org/markup-compatibility/2006" xmlns:aink="http://schemas.microsoft.com/office/drawing/2016/ink" xmlns:am3d="http://schemas.microsoft.com/office/drawing/2017/model3d" xmlns:o="urn:schemas-microsoft-com:office:office" xmlns:oel="http://schemas.microsoft.com/office/2019/extlst" xmlns:r="http://schemas.openxmlformats.org/officeDocument/2006/relationships" xmlns:m="http://schemas.openxmlformats.org/officeDocument/2006/math" xmlns:v="urn:schemas-microsoft-com:vml" xmlns:wp14="http://schemas.microsoft.com/office/word/2010/wordprocessingDrawing" xmlns:wp="http://schemas.openxmlformats.org/drawingml/2006/wordprocessingDrawing" xmlns:w10="urn:schemas-microsoft-com:office:word" xmlns:w="http://schemas.openxmlformats.org/wordprocessingml/2006/main" xmlns:w14="http://schemas.microsoft.com/office/word/2010/wordml" xmlns:w15="http://schemas.microsoft.com/office/word/2012/wordml" xmlns:w16cex="http://schemas.microsoft.com/office/word/2018/wordml/cex" xmlns:w16cid="http://schemas.microsoft.com/office/word/2016/wordml/cid" xmlns:w16="http://schemas.microsoft.com/office/word/2018/wordml" xmlns:w16du="http://schemas.microsoft.com/office/word/2023/wordml/word16du" xmlns:w16sdtdh="http://schemas.microsoft.com/office/word/2020/wordml/sdtdatahash" xmlns:w16se="http://schemas.microsoft.com/office/word/2015/wordml/symex" xmlns:wpg="http://schemas.microsoft.com/office/word/2010/wordprocessingGroup" xmlns:wpi="http://schemas.microsoft.com/office/word/2010/wordprocessingInk" xmlns:wne="http://schemas.microsoft.com/office/word/2006/wordml" xmlns:wps="http://schemas.microsoft.com/office/word/2010/wordprocessingShape" mc:Ignorable="w14 w15 w16se w16cid w16 w16cex w16sdtdh w16du wp14">
+  <w:p>
+    <w:pPr>
+      <w:pStyle w:val="Footer"/>
+      <w:rPr>
+        <w:color w:val="C00000"/>
+        <w:szCs w:val="24"/>
+      </w:rPr>
+    </w:pPr>
+    <w:r>
+      <w:rPr>
+        <w:noProof/>
+        <w:color w:val="C00000"/>
+        <w:szCs w:val="24"/>
+        <w:lang w:val="en-GB" w:eastAsia="en-GB"/>
+      </w:rPr>
+      <mc:AlternateContent>
+        <mc:Choice Requires="wps">
+          <w:drawing>
+            <wp:anchor distT="0" distB="0" distL="114300" distR="114300" simplePos="0" relativeHeight="251661312" behindDoc="0" locked="0" layoutInCell="1" allowOverlap="1" wp14:anchorId="2A5A7DBF" wp14:editId="6C96DD47">
+              <wp:simplePos x="0" y="0"/>
+              <wp:positionH relativeFrom="column">
+                <wp:posOffset>-108280</wp:posOffset>
+              </wp:positionH>
+              <wp:positionV relativeFrom="paragraph">
+                <wp:posOffset>-58420</wp:posOffset>
+              </wp:positionV>
+              <wp:extent cx="3672231" cy="1403985"/>
+              <wp:effectExtent l="0" t="0" r="4445" b="0"/>
+              <wp:wrapNone/>
+              <wp:docPr id="307" name="Text Box 2"/>
+              <wp:cNvGraphicFramePr>
+                <a:graphicFrameLocks xmlns:a="http://schemas.openxmlformats.org/drawingml/2006/main"/>
+              </wp:cNvGraphicFramePr>
+              <a:graphic xmlns:a="http://schemas.openxmlformats.org/drawingml/2006/main">
+                <a:graphicData uri="http://schemas.microsoft.com/office/word/2010/wordprocessingShape">
+                  <wps:wsp>
+                    <wps:cNvSpPr txBox="1">
+                      <a:spLocks noChangeArrowheads="1"/>
+                    </wps:cNvSpPr>
+                    <wps:spPr bwMode="auto">
+                      <a:xfrm>
+                        <a:off x="0" y="0"/>
+                        <a:ext cx="3672231" cy="1403985"/>
+                      </a:xfrm>
+                      <a:prstGeom prst="rect">
+                        <a:avLst/>
+                      </a:prstGeom>
+                      <a:solidFill>
+                        <a:srgbClr val="FFFFFF"/>
+                      </a:solidFill>
+                      <a:ln w="9525">
+                        <a:noFill/>
+                        <a:miter lim="800000"/>
+                        <a:headEnd/>
+                        <a:tailEnd/>
+                      </a:ln>
+                    </wps:spPr>
+                    <wps:txbx>
+                      <w:txbxContent>
+                        <w:p>
+                          <w:pPr>
+                            <w:rPr>
+                              <w:color w:val="C00000"/>
+                            </w:rPr>
+                          </w:pPr>
+                          <w:r>
+                            <w:rPr>
+                              <w:color w:val="C00000"/>
+                            </w:rPr>
+                            <w:t>This is a provisional file, not the final typeset article</w:t>
+                          </w:r>
+                        </w:p>
+                      </w:txbxContent>
+                    </wps:txbx>
+                    <wps:bodyPr rot="0" vert="horz" wrap="square" lIns="91440" tIns="45720" rIns="91440" bIns="45720" anchor="t" anchorCtr="0">
+                      <a:spAutoFit/>
+                    </wps:bodyPr>
+                  </wps:wsp>
+                </a:graphicData>
+              </a:graphic>
+              <wp14:sizeRelH relativeFrom="margin">
+                <wp14:pctWidth>0</wp14:pctWidth>
+              </wp14:sizeRelH>
+              <wp14:sizeRelV relativeFrom="margin">
+                <wp14:pctHeight>20000</wp14:pctHeight>
+              </wp14:sizeRelV>
+            </wp:anchor>
+          </w:drawing>
+        </mc:Choice>
+        <mc:Fallback>
+          <w:pict>
+            <v:shapetype w14:anchorId="2A5A7DBF" id="_x0000_t202" coordsize="21600,21600" o:spt="202" path="m,l,21600r21600,l21600,xe">
+              <v:stroke joinstyle="miter"/>
+              <v:path gradientshapeok="t" o:connecttype="rect"/>
+            </v:shapetype>
+            <v:shape id="Text Box 2" o:spid="_x0000_s1026" type="#_x0000_t202" style="position:absolute;margin-left:-8.55pt;margin-top:-4.6pt;width:289.15pt;height:110.55pt;z-index:251661312;visibility:visible;mso-wrap-style:square;mso-width-percent:0;mso-height-percent:200;mso-wrap-distance-left:9pt;mso-wrap-distance-top:0;mso-wrap-distance-right:9pt;mso-wrap-distance-bottom:0;mso-position-horizontal:absolute;mso-position-horizontal-relative:text;mso-position-vertical:absolute;mso-position-vertical-relative:text;mso-width-percent:0;mso-height-percent:200;mso-width-relative:margin;mso-height-relative:margin;v-text-anchor:top" o:gfxdata="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" stroked="f">
+              <v:textbox style="mso-fit-shape-to-text:t">
+                <w:txbxContent>
+                  <w:p>
+                    <w:pPr>
+                      <w:rPr>
+                        <w:color w:val="C00000"/>
+                      </w:rPr>
+                    </w:pPr>
+                    <w:r>
+                      <w:rPr>
+                        <w:color w:val="C00000"/>
+                      </w:rPr>
+                      <w:t>This is a provisional file, not the final typeset article</w:t>
+                    </w:r>
+                  </w:p>
+                </w:txbxContent>
+              </v:textbox>
+            </v:shape>
+          </w:pict>
+        </mc:Fallback>
+      </mc:AlternateContent>
+    </w:r>
+    <w:r>
+      <w:rPr>
+        <w:noProof/>
+        <w:lang w:val="en-GB" w:eastAsia="en-GB"/>
+      </w:rPr>
+      <mc:AlternateContent>
+        <mc:Choice Requires="wps">
+          <w:drawing>
+            <wp:anchor distT="0" distB="0" distL="114300" distR="114300" simplePos="0" relativeHeight="251660288" behindDoc="0" locked="0" layoutInCell="1" allowOverlap="1" wp14:anchorId="72B3E546" wp14:editId="7A6FB1A0">
+              <wp:simplePos x="0" y="0"/>
+              <wp:positionH relativeFrom="margin">
+                <wp:align>right</wp:align>
+              </wp:positionH>
+              <wp:positionV relativeFrom="bottomMargin">
+                <wp:align>top</wp:align>
+              </wp:positionV>
+              <wp:extent cx="1508760" cy="395605"/>
+              <wp:effectExtent l="0" t="0" r="0" b="0"/>
+              <wp:wrapNone/>
+              <wp:docPr id="1" name="Text Box 1"/>
+              <wp:cNvGraphicFramePr/>
+              <a:graphic xmlns:a="http://schemas.openxmlformats.org/drawingml/2006/main">
+                <a:graphicData uri="http://schemas.microsoft.com/office/word/2010/wordprocessingShape">
+                  <wps:wsp>
+                    <wps:cNvSpPr txBox="1"/>
+                    <wps:spPr>
+                      <a:xfrm>
+                        <a:off x="0" y="0"/>
+                        <a:ext cx="1508760" cy="395605"/>
+                      </a:xfrm>
+                      <a:prstGeom prst="rect">
+                        <a:avLst/>
+                      </a:prstGeom>
+                      <a:noFill/>
+                      <a:ln w="6350">
+                        <a:noFill/>
+                      </a:ln>
+                      <a:effectLst/>
+                    </wps:spPr>
+                    <wps:txbx>
+                      <w:txbxContent>
+                        <w:p>
+                          <w:pPr>
+                            <w:pStyle w:val="Footer"/>
+                            <w:jc w:val="right"/>
+                            <w:rPr>
+                              <w:color w:val="000000" w:themeColor="text1"/>
+                              <w:szCs w:val="40"/>
+                            </w:rPr>
+                          </w:pPr>
+                          <w:r>
+                            <w:rPr>
+                              <w:color w:val="000000" w:themeColor="text1"/>
+                              <w:szCs w:val="40"/>
+                            </w:rPr>
+                            <w:fldChar w:fldCharType="begin"/>
+                          </w:r>
+                          <w:r>
+                            <w:rPr>
+                              <w:color w:val="000000" w:themeColor="text1"/>
+                              <w:szCs w:val="40"/>
+                            </w:rPr>
+                            <w:instrText xml:space="preserve"> PAGE  \* Arabic  \* MERGEFORMAT </w:instrText>
+                          </w:r>
+                          <w:r>
+                            <w:rPr>
+                              <w:color w:val="000000" w:themeColor="text1"/>
+                              <w:szCs w:val="40"/>
+                            </w:rPr>
+                            <w:fldChar w:fldCharType="separate"/>
+                          </w:r>
+                          <w:r>
+                            <w:rPr>
+                              <w:noProof/>
+                              <w:color w:val="000000" w:themeColor="text1"/>
+                              <w:sz w:val="22"/>
+                              <w:szCs w:val="40"/>
+                            </w:rPr>
+                            <w:t>4</w:t>
+                          </w:r>
+                          <w:r>
+                            <w:rPr>
+                              <w:color w:val="000000" w:themeColor="text1"/>
+                              <w:szCs w:val="40"/>
+                            </w:rPr>
+                            <w:fldChar w:fldCharType="end"/>
+                          </w:r>
+                        </w:p>
+                      </w:txbxContent>
+                    </wps:txbx>
+                    <wps:bodyPr rot="0" spcFirstLastPara="0" vertOverflow="overflow" horzOverflow="overflow" vert="horz" wrap="square" lIns="91440" tIns="45720" rIns="91440" bIns="45720" numCol="1" spcCol="0" rtlCol="0" fromWordArt="0" anchor="t" anchorCtr="0" forceAA="0" compatLnSpc="1">
+                      <a:prstTxWarp prst="textNoShape">
+                        <a:avLst/>
+                      </a:prstTxWarp>
+                      <a:spAutoFit/>
+                    </wps:bodyPr>
+                  </wps:wsp>
+                </a:graphicData>
+              </a:graphic>
+              <wp14:sizeRelH relativeFrom="margin">
+                <wp14:pctWidth>0</wp14:pctWidth>
+              </wp14:sizeRelH>
+              <wp14:sizeRelV relativeFrom="margin">
+                <wp14:pctHeight>0</wp14:pctHeight>
+              </wp14:sizeRelV>
+            </wp:anchor>
+          </w:drawing>
+        </mc:Choice>
+        <mc:Fallback>
+          <w:pict>
+            <v:shape w14:anchorId="72B3E546" id="Text Box 1" o:spid="_x0000_s1027" type="#_x0000_t202" style="position:absolute;margin-left:67.6pt;margin-top:0;width:118.8pt;height:31.15pt;z-index:251660288;visibility:visible;mso-wrap-style:square;mso-width-percent:0;mso-height-percent:0;mso-wrap-distance-left:9pt;mso-wrap-distance-top:0;mso-wrap-distance-right:9pt;mso-wrap-distance-bottom:0;mso-position-horizontal:right;mso-position-horizontal-relative:margin;mso-position-vertical:top;mso-position-vertical-relative:bottom-margin-area;mso-width-percent:0;mso-height-percent:0;mso-width-relative:margin;mso-height-relative:margin;v-text-anchor:top" o:gfxdata="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" filled="f" stroked="f" strokeweight=".5pt">
+              <v:textbox style="mso-fit-shape-to-text:t">
+                <w:txbxContent>
+                  <w:p>
+                    <w:pPr>
+                      <w:pStyle w:val="Footer"/>
+                      <w:jc w:val="right"/>
+                      <w:rPr>
+                        <w:color w:val="000000" w:themeColor="text1"/>
+                        <w:szCs w:val="40"/>
+                      </w:rPr>
+                    </w:pPr>
+                    <w:r>
+                      <w:rPr>
+                        <w:color w:val="000000" w:themeColor="text1"/>
+                        <w:szCs w:val="40"/>
+                      </w:rPr>
+                      <w:fldChar w:fldCharType="begin"/>
+                    </w:r>
+                    <w:r>
+                      <w:rPr>
+                        <w:color w:val="000000" w:themeColor="text1"/>
+                        <w:szCs w:val="40"/>
+                      </w:rPr>
+                      <w:instrText xml:space="preserve"> PAGE  \* Arabic  \* MERGEFORMAT </w:instrText>
+                    </w:r>
+                    <w:r>
+                      <w:rPr>
+                        <w:color w:val="000000" w:themeColor="text1"/>
+                        <w:szCs w:val="40"/>
+                      </w:rPr>
+                      <w:fldChar w:fldCharType="separate"/>
+                    </w:r>
+                    <w:r>
+                      <w:rPr>
+                        <w:noProof/>
+                        <w:color w:val="000000" w:themeColor="text1"/>
+                        <w:sz w:val="22"/>
+                        <w:szCs w:val="40"/>
+                      </w:rPr>
+                      <w:t>4</w:t>
+                    </w:r>
+                    <w:r>
+                      <w:rPr>
+                        <w:color w:val="000000" w:themeColor="text1"/>
+                        <w:szCs w:val="40"/>
+                      </w:rPr>
+                      <w:fldChar w:fldCharType="end"/>
+                    </w:r>
+                  </w:p>
+                </w:txbxContent>
+              </v:textbox>
+              <w10:wrap anchorx="margin" anchory="margin"/>
+            </v:shape>
+          </w:pict>
+        </mc:Fallback>
+      </mc:AlternateContent>
+    </w:r>
+  </w:p>
+</w:ftr>
+</file>
+
+<file path=word/footer2.xml><?xml version="1.0" encoding="utf-8"?>
+<w:ftr xmlns:wpc="http://schemas.microsoft.com/office/word/2010/wordprocessingCanvas" xmlns:cx="http://schemas.microsoft.com/office/drawing/2014/chartex" xmlns:cx1="http://schemas.microsoft.com/office/drawing/2015/9/8/chartex" xmlns:cx2="http://schemas.microsoft.com/office/drawing/2015/10/21/chartex" xmlns:cx3="http://schemas.microsoft.com/office/drawing/2016/5/9/chartex" xmlns:cx4="http://schemas.microsoft.com/office/drawing/2016/5/10/chartex" xmlns:cx5="http://schemas.microsoft.com/office/drawing/2016/5/11/chartex" xmlns:cx6="http://schemas.microsoft.com/office/drawing/2016/5/12/chartex" xmlns:cx7="http://schemas.microsoft.com/office/drawing/2016/5/13/chartex" xmlns:cx8="http://schemas.microsoft.com/office/drawing/2016/5/14/chartex" xmlns:mc="http://schemas.openxmlformats.org/markup-compatibility/2006" xmlns:aink="http://schemas.microsoft.com/office/drawing/2016/ink" xmlns:am3d="http://schemas.microsoft.com/office/drawing/2017/model3d" xmlns:o="urn:schemas-microsoft-com:office:office" xmlns:oel="http://schemas.microsoft.com/office/2019/extlst" xmlns:r="http://schemas.openxmlformats.org/officeDocument/2006/relationships" xmlns:m="http://schemas.openxmlformats.org/officeDocument/2006/math" xmlns:v="urn:schemas-microsoft-com:vml" xmlns:wp14="http://schemas.microsoft.com/office/word/2010/wordprocessingDrawing" xmlns:wp="http://schemas.openxmlformats.org/drawingml/2006/wordprocessingDrawing" xmlns:w10="urn:schemas-microsoft-com:office:word" xmlns:w="http://schemas.openxmlformats.org/wordprocessingml/2006/main" xmlns:w14="http://schemas.microsoft.com/office/word/2010/wordml" xmlns:w15="http://schemas.microsoft.com/office/word/2012/wordml" xmlns:w16cex="http://schemas.microsoft.com/office/word/2018/wordml/cex" xmlns:w16cid="http://schemas.microsoft.com/office/word/2016/wordml/cid" xmlns:w16="http://schemas.microsoft.com/office/word/2018/wordml" xmlns:w16du="http://schemas.microsoft.com/office/word/2023/wordml/word16du" xmlns:w16sdtdh="http://schemas.microsoft.com/office/word/2020/wordml/sdtdatahash" xmlns:w16se="http://schemas.microsoft.com/office/word/2015/wordml/symex" xmlns:wpg="http://schemas.microsoft.com/office/word/2010/wordprocessingGroup" xmlns:wpi="http://schemas.microsoft.com/office/word/2010/wordprocessingInk" xmlns:wne="http://schemas.microsoft.com/office/word/2006/wordml" xmlns:wps="http://schemas.microsoft.com/office/word/2010/wordprocessingShape" mc:Ignorable="w14 w15 w16se w16cid w16 w16cex w16sdtdh w16du wp14">
+  <w:p>
+    <w:pPr>
+      <w:pStyle w:val="Footer"/>
+      <w:rPr>
+        <w:b/>
+        <w:sz w:val="20"/>
+        <w:szCs w:val="24"/>
+      </w:rPr>
+    </w:pPr>
+    <w:r>
+      <w:rPr>
+        <w:noProof/>
+        <w:lang w:val="en-GB" w:eastAsia="en-GB"/>
+      </w:rPr>
+      <mc:AlternateContent>
+        <mc:Choice Requires="wps">
+          <w:drawing>
+            <wp:anchor distT="0" distB="0" distL="114300" distR="114300" simplePos="0" relativeHeight="251659264" behindDoc="0" locked="0" layoutInCell="1" allowOverlap="1" wp14:anchorId="29FE496D" wp14:editId="1B53AFA5">
+              <wp:simplePos x="0" y="0"/>
+              <wp:positionH relativeFrom="margin">
+                <wp:align>right</wp:align>
+              </wp:positionH>
+              <wp:positionV relativeFrom="bottomMargin">
+                <wp:align>top</wp:align>
+              </wp:positionV>
+              <wp:extent cx="1508760" cy="395605"/>
+              <wp:effectExtent l="0" t="0" r="0" b="0"/>
+              <wp:wrapNone/>
+              <wp:docPr id="56" name="Text Box 56"/>
+              <wp:cNvGraphicFramePr/>
+              <a:graphic xmlns:a="http://schemas.openxmlformats.org/drawingml/2006/main">
+                <a:graphicData uri="http://schemas.microsoft.com/office/word/2010/wordprocessingShape">
+                  <wps:wsp>
+                    <wps:cNvSpPr txBox="1"/>
+                    <wps:spPr>
+                      <a:xfrm>
+                        <a:off x="0" y="0"/>
+                        <a:ext cx="1508760" cy="395605"/>
+                      </a:xfrm>
+                      <a:prstGeom prst="rect">
+                        <a:avLst/>
+                      </a:prstGeom>
+                      <a:noFill/>
+                      <a:ln w="6350">
+                        <a:noFill/>
+                      </a:ln>
+                      <a:effectLst/>
+                    </wps:spPr>
+                    <wps:txbx>
+                      <w:txbxContent>
+                        <w:p>
+                          <w:pPr>
+                            <w:pStyle w:val="Footer"/>
+                            <w:jc w:val="right"/>
+                            <w:rPr>
+                              <w:color w:val="000000" w:themeColor="text1"/>
+                              <w:szCs w:val="40"/>
+                            </w:rPr>
+                          </w:pPr>
+                          <w:r>
+                            <w:rPr>
+                              <w:color w:val="000000" w:themeColor="text1"/>
+                              <w:szCs w:val="40"/>
+                            </w:rPr>
+                            <w:fldChar w:fldCharType="begin"/>
+                          </w:r>
+                          <w:r>
+                            <w:rPr>
+                              <w:color w:val="000000" w:themeColor="text1"/>
+                              <w:szCs w:val="40"/>
+                            </w:rPr>
+                            <w:instrText xml:space="preserve"> PAGE  \* Arabic  \* MERGEFORMAT </w:instrText>
+                          </w:r>
+                          <w:r>
+                            <w:rPr>
+                              <w:color w:val="000000" w:themeColor="text1"/>
+                              <w:szCs w:val="40"/>
+                            </w:rPr>
+                            <w:fldChar w:fldCharType="separate"/>
+                          </w:r>
+                          <w:r>
+                            <w:rPr>
+                              <w:noProof/>
+                              <w:color w:val="000000" w:themeColor="text1"/>
+                              <w:sz w:val="22"/>
+                              <w:szCs w:val="40"/>
+                            </w:rPr>
+                            <w:t>3</w:t>
+                          </w:r>
+                          <w:r>
+                            <w:rPr>
+                              <w:color w:val="000000" w:themeColor="text1"/>
+                              <w:szCs w:val="40"/>
+                            </w:rPr>
+                            <w:fldChar w:fldCharType="end"/>
+                          </w:r>
+                        </w:p>
+                      </w:txbxContent>
+                    </wps:txbx>
+                    <wps:bodyPr rot="0" spcFirstLastPara="0" vertOverflow="overflow" horzOverflow="overflow" vert="horz" wrap="square" lIns="91440" tIns="45720" rIns="91440" bIns="45720" numCol="1" spcCol="0" rtlCol="0" fromWordArt="0" anchor="t" anchorCtr="0" forceAA="0" compatLnSpc="1">
+                      <a:prstTxWarp prst="textNoShape">
+                        <a:avLst/>
+                      </a:prstTxWarp>
+                      <a:spAutoFit/>
+                    </wps:bodyPr>
+                  </wps:wsp>
+                </a:graphicData>
+              </a:graphic>
+              <wp14:sizeRelH relativeFrom="margin">
+                <wp14:pctWidth>0</wp14:pctWidth>
+              </wp14:sizeRelH>
+              <wp14:sizeRelV relativeFrom="margin">
+                <wp14:pctHeight>0</wp14:pctHeight>
+              </wp14:sizeRelV>
+            </wp:anchor>
+          </w:drawing>
+        </mc:Choice>
+        <mc:Fallback>
+          <w:pict>
+            <v:shapetype w14:anchorId="29FE496D" id="_x0000_t202" coordsize="21600,21600" o:spt="202" path="m,l,21600r21600,l21600,xe">
+              <v:stroke joinstyle="miter"/>
+              <v:path gradientshapeok="t" o:connecttype="rect"/>
+            </v:shapetype>
+            <v:shape id="Text Box 56" o:spid="_x0000_s1028" type="#_x0000_t202" style="position:absolute;margin-left:67.6pt;margin-top:0;width:118.8pt;height:31.15pt;z-index:251659264;visibility:visible;mso-wrap-style:square;mso-width-percent:0;mso-height-percent:0;mso-wrap-distance-left:9pt;mso-wrap-distance-top:0;mso-wrap-distance-right:9pt;mso-wrap-distance-bottom:0;mso-position-horizontal:right;mso-position-horizontal-relative:margin;mso-position-vertical:top;mso-position-vertical-relative:bottom-margin-area;mso-width-percent:0;mso-height-percent:0;mso-width-relative:margin;mso-height-relative:margin;v-text-anchor:top" o:gfxdata="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" filled="f" stroked="f" strokeweight=".5pt">
+              <v:textbox style="mso-fit-shape-to-text:t">
+                <w:txbxContent>
+                  <w:p>
+                    <w:pPr>
+                      <w:pStyle w:val="Footer"/>
+                      <w:jc w:val="right"/>
+                      <w:rPr>
+                        <w:color w:val="000000" w:themeColor="text1"/>
+                        <w:szCs w:val="40"/>
+                      </w:rPr>
+                    </w:pPr>
+                    <w:r>
+                      <w:rPr>
+                        <w:color w:val="000000" w:themeColor="text1"/>
+                        <w:szCs w:val="40"/>
+                      </w:rPr>
+                      <w:fldChar w:fldCharType="begin"/>
+                    </w:r>
+                    <w:r>
+                      <w:rPr>
+                        <w:color w:val="000000" w:themeColor="text1"/>
+                        <w:szCs w:val="40"/>
+                      </w:rPr>
+                      <w:instrText xml:space="preserve"> PAGE  \* Arabic  \* MERGEFORMAT </w:instrText>
+                    </w:r>
+                    <w:r>
+                      <w:rPr>
+                        <w:color w:val="000000" w:themeColor="text1"/>
+                        <w:szCs w:val="40"/>
+                      </w:rPr>
+                      <w:fldChar w:fldCharType="separate"/>
+                    </w:r>
+                    <w:r>
+                      <w:rPr>
+                        <w:noProof/>
+                        <w:color w:val="000000" w:themeColor="text1"/>
+                        <w:sz w:val="22"/>
+                        <w:szCs w:val="40"/>
+                      </w:rPr>
+                      <w:t>3</w:t>
+                    </w:r>
+                    <w:r>
+                      <w:rPr>
+                        <w:color w:val="000000" w:themeColor="text1"/>
+                        <w:szCs w:val="40"/>
+                      </w:rPr>
+                      <w:fldChar w:fldCharType="end"/>
+                    </w:r>
+                  </w:p>
+                </w:txbxContent>
+              </v:textbox>
+              <w10:wrap anchorx="margin" anchory="margin"/>
+            </v:shape>
+          </w:pict>
+        </mc:Fallback>
+      </mc:AlternateContent>
+    </w:r>
+  </w:p>
+</w:ftr>
+</file>
+
 <file path=word/footnotes.xml><?xml version="1.0" encoding="utf-8"?>
 <w:footnotes xmlns:w="http://schemas.openxmlformats.org/wordprocessingml/2006/main" xmlns:m="http://schemas.openxmlformats.org/officeDocument/2006/math" xmlns:r="http://schemas.openxmlformats.org/officeDocument/2006/relationships" xmlns:o="urn:schemas-microsoft-com:office:office" xmlns:v="urn:schemas-microsoft-com:vml" xmlns:w10="urn:schemas-microsoft-com:office:word" xmlns:a="http://schemas.openxmlformats.org/drawingml/2006/main" xmlns:pic="http://schemas.openxmlformats.org/drawingml/2006/picture" xmlns:wp="http://schemas.openxmlformats.org/drawingml/2006/wordprocessingDrawing">
   <w:footnote w:type="continuationSeparator" w:id="0">
@@ -13591,6 +14214,94 @@
     </w:p>
   </w:footnote>
 </w:footnotes>
+</file>
+
+<file path=word/header1.xml><?xml version="1.0" encoding="utf-8"?>
+<w:hdr xmlns:wpc="http://schemas.microsoft.com/office/word/2010/wordprocessingCanvas" xmlns:cx="http://schemas.microsoft.com/office/drawing/2014/chartex" xmlns:cx1="http://schemas.microsoft.com/office/drawing/2015/9/8/chartex" xmlns:cx2="http://schemas.microsoft.com/office/drawing/2015/10/21/chartex" xmlns:cx3="http://schemas.microsoft.com/office/drawing/2016/5/9/chartex" xmlns:cx4="http://schemas.microsoft.com/office/drawing/2016/5/10/chartex" xmlns:cx5="http://schemas.microsoft.com/office/drawing/2016/5/11/chartex" xmlns:cx6="http://schemas.microsoft.com/office/drawing/2016/5/12/chartex" xmlns:cx7="http://schemas.microsoft.com/office/drawing/2016/5/13/chartex" xmlns:cx8="http://schemas.microsoft.com/office/drawing/2016/5/14/chartex" xmlns:mc="http://schemas.openxmlformats.org/markup-compatibility/2006" xmlns:aink="http://schemas.microsoft.com/office/drawing/2016/ink" xmlns:am3d="http://schemas.microsoft.com/office/drawing/2017/model3d" xmlns:o="urn:schemas-microsoft-com:office:office" xmlns:oel="http://schemas.microsoft.com/office/2019/extlst" xmlns:r="http://schemas.openxmlformats.org/officeDocument/2006/relationships" xmlns:m="http://schemas.openxmlformats.org/officeDocument/2006/math" xmlns:v="urn:schemas-microsoft-com:vml" xmlns:wp14="http://schemas.microsoft.com/office/word/2010/wordprocessingDrawing" xmlns:wp="http://schemas.openxmlformats.org/drawingml/2006/wordprocessingDrawing" xmlns:w10="urn:schemas-microsoft-com:office:word" xmlns:w="http://schemas.openxmlformats.org/wordprocessingml/2006/main" xmlns:w14="http://schemas.microsoft.com/office/word/2010/wordml" xmlns:w15="http://schemas.microsoft.com/office/word/2012/wordml" xmlns:w16cex="http://schemas.microsoft.com/office/word/2018/wordml/cex" xmlns:w16cid="http://schemas.microsoft.com/office/word/2016/wordml/cid" xmlns:w16="http://schemas.microsoft.com/office/word/2018/wordml" xmlns:w16du="http://schemas.microsoft.com/office/word/2023/wordml/word16du" xmlns:w16sdtdh="http://schemas.microsoft.com/office/word/2020/wordml/sdtdatahash" xmlns:w16se="http://schemas.microsoft.com/office/word/2015/wordml/symex" xmlns:wpg="http://schemas.microsoft.com/office/word/2010/wordprocessingGroup" xmlns:wpi="http://schemas.microsoft.com/office/word/2010/wordprocessingInk" xmlns:wne="http://schemas.microsoft.com/office/word/2006/wordml" xmlns:wps="http://schemas.microsoft.com/office/word/2010/wordprocessingShape" mc:Ignorable="w14 w15 w16se w16cid w16 w16cex w16sdtdh w16du wp14">
+  <w:p>
+    <w:pPr>
+      <w:pStyle w:val="Header"/>
+    </w:pPr>
+  </w:p>
+</w:hdr>
+</file>
+
+<file path=word/header2.xml><?xml version="1.0" encoding="utf-8"?>
+<w:hdr xmlns:wpc="http://schemas.microsoft.com/office/word/2010/wordprocessingCanvas" xmlns:cx="http://schemas.microsoft.com/office/drawing/2014/chartex" xmlns:cx1="http://schemas.microsoft.com/office/drawing/2015/9/8/chartex" xmlns:cx2="http://schemas.microsoft.com/office/drawing/2015/10/21/chartex" xmlns:cx3="http://schemas.microsoft.com/office/drawing/2016/5/9/chartex" xmlns:cx4="http://schemas.microsoft.com/office/drawing/2016/5/10/chartex" xmlns:cx5="http://schemas.microsoft.com/office/drawing/2016/5/11/chartex" xmlns:cx6="http://schemas.microsoft.com/office/drawing/2016/5/12/chartex" xmlns:cx7="http://schemas.microsoft.com/office/drawing/2016/5/13/chartex" xmlns:cx8="http://schemas.microsoft.com/office/drawing/2016/5/14/chartex" xmlns:mc="http://schemas.openxmlformats.org/markup-compatibility/2006" xmlns:aink="http://schemas.microsoft.com/office/drawing/2016/ink" xmlns:am3d="http://schemas.microsoft.com/office/drawing/2017/model3d" xmlns:o="urn:schemas-microsoft-com:office:office" xmlns:oel="http://schemas.microsoft.com/office/2019/extlst" xmlns:r="http://schemas.openxmlformats.org/officeDocument/2006/relationships" xmlns:m="http://schemas.openxmlformats.org/officeDocument/2006/math" xmlns:v="urn:schemas-microsoft-com:vml" xmlns:wp14="http://schemas.microsoft.com/office/word/2010/wordprocessingDrawing" xmlns:wp="http://schemas.openxmlformats.org/drawingml/2006/wordprocessingDrawing" xmlns:w10="urn:schemas-microsoft-com:office:word" xmlns:w="http://schemas.openxmlformats.org/wordprocessingml/2006/main" xmlns:w14="http://schemas.microsoft.com/office/word/2010/wordml" xmlns:w15="http://schemas.microsoft.com/office/word/2012/wordml" xmlns:w16cex="http://schemas.microsoft.com/office/word/2018/wordml/cex" xmlns:w16cid="http://schemas.microsoft.com/office/word/2016/wordml/cid" xmlns:w16="http://schemas.microsoft.com/office/word/2018/wordml" xmlns:w16du="http://schemas.microsoft.com/office/word/2023/wordml/word16du" xmlns:w16sdtdh="http://schemas.microsoft.com/office/word/2020/wordml/sdtdatahash" xmlns:w16se="http://schemas.microsoft.com/office/word/2015/wordml/symex" xmlns:wpg="http://schemas.microsoft.com/office/word/2010/wordprocessingGroup" xmlns:wpi="http://schemas.microsoft.com/office/word/2010/wordprocessingInk" xmlns:wne="http://schemas.microsoft.com/office/word/2006/wordml" xmlns:wps="http://schemas.microsoft.com/office/word/2010/wordprocessingShape" mc:Ignorable="w14 w15 w16se w16cid w16 w16cex w16sdtdh w16du wp14">
+  <w:p>
+    <w:pPr>
+      <w:pStyle w:val="Header"/>
+    </w:pPr>
+  </w:p>
+</w:hdr>
+</file>
+
+<file path=word/header3.xml><?xml version="1.0" encoding="utf-8"?>
+<w:hdr xmlns:wpc="http://schemas.microsoft.com/office/word/2010/wordprocessingCanvas" xmlns:cx="http://schemas.microsoft.com/office/drawing/2014/chartex" xmlns:cx1="http://schemas.microsoft.com/office/drawing/2015/9/8/chartex" xmlns:cx2="http://schemas.microsoft.com/office/drawing/2015/10/21/chartex" xmlns:cx3="http://schemas.microsoft.com/office/drawing/2016/5/9/chartex" xmlns:cx4="http://schemas.microsoft.com/office/drawing/2016/5/10/chartex" xmlns:cx5="http://schemas.microsoft.com/office/drawing/2016/5/11/chartex" xmlns:cx6="http://schemas.microsoft.com/office/drawing/2016/5/12/chartex" xmlns:cx7="http://schemas.microsoft.com/office/drawing/2016/5/13/chartex" xmlns:cx8="http://schemas.microsoft.com/office/drawing/2016/5/14/chartex" xmlns:mc="http://schemas.openxmlformats.org/markup-compatibility/2006" xmlns:aink="http://schemas.microsoft.com/office/drawing/2016/ink" xmlns:am3d="http://schemas.microsoft.com/office/drawing/2017/model3d" xmlns:o="urn:schemas-microsoft-com:office:office" xmlns:oel="http://schemas.microsoft.com/office/2019/extlst" xmlns:r="http://schemas.openxmlformats.org/officeDocument/2006/relationships" xmlns:m="http://schemas.openxmlformats.org/officeDocument/2006/math" xmlns:v="urn:schemas-microsoft-com:vml" xmlns:wp14="http://schemas.microsoft.com/office/word/2010/wordprocessingDrawing" xmlns:wp="http://schemas.openxmlformats.org/drawingml/2006/wordprocessingDrawing" xmlns:w10="urn:schemas-microsoft-com:office:word" xmlns:w="http://schemas.openxmlformats.org/wordprocessingml/2006/main" xmlns:w14="http://schemas.microsoft.com/office/word/2010/wordml" xmlns:w15="http://schemas.microsoft.com/office/word/2012/wordml" xmlns:w16cex="http://schemas.microsoft.com/office/word/2018/wordml/cex" xmlns:w16cid="http://schemas.microsoft.com/office/word/2016/wordml/cid" xmlns:w16="http://schemas.microsoft.com/office/word/2018/wordml" xmlns:w16du="http://schemas.microsoft.com/office/word/2023/wordml/word16du" xmlns:w16sdtdh="http://schemas.microsoft.com/office/word/2020/wordml/sdtdatahash" xmlns:w16se="http://schemas.microsoft.com/office/word/2015/wordml/symex" xmlns:wpg="http://schemas.microsoft.com/office/word/2010/wordprocessingGroup" xmlns:wpi="http://schemas.microsoft.com/office/word/2010/wordprocessingInk" xmlns:wne="http://schemas.microsoft.com/office/word/2006/wordml" xmlns:wps="http://schemas.microsoft.com/office/word/2010/wordprocessingShape" mc:Ignorable="w14 w15 w16se w16cid w16 w16cex w16sdtdh w16du wp14">
+  <w:p>
+    <w:pPr>
+      <w:pStyle w:val="Header"/>
+    </w:pPr>
+    <w:r>
+      <w:rPr>
+        <w:noProof/>
+        <w:color w:val="A6A6A6" w:themeColor="background1" w:themeShade="A6"/>
+        <w:lang w:val="en-GB" w:eastAsia="en-GB"/>
+      </w:rPr>
+      <w:drawing>
+        <wp:inline distT="0" distB="0" distL="0" distR="0" wp14:anchorId="748606A2" wp14:editId="54B96FCF">
+          <wp:extent cx="1382534" cy="497091"/>
+          <wp:effectExtent l="0" t="0" r="0" b="0"/>
+          <wp:docPr id="6" name="Picture 6" descr="C:\Users\Elaine.Scott\Documents\LaTex\____TEST____Frontiers_LaTeX_Templates_V2.5\Frontiers LaTeX (Science, Health and Engineering) V2.5 - with Supplementary material (V1.2)\logo1.jpg"/>
+          <wp:cNvGraphicFramePr>
+            <a:graphicFrameLocks xmlns:a="http://schemas.openxmlformats.org/drawingml/2006/main" noChangeAspect="1"/>
+          </wp:cNvGraphicFramePr>
+          <a:graphic xmlns:a="http://schemas.openxmlformats.org/drawingml/2006/main">
+            <a:graphicData uri="http://schemas.openxmlformats.org/drawingml/2006/picture">
+              <pic:pic xmlns:pic="http://schemas.openxmlformats.org/drawingml/2006/picture">
+                <pic:nvPicPr>
+                  <pic:cNvPr id="0" name="Picture 1" descr="C:\Users\Elaine.Scott\Documents\LaTex\____TEST____Frontiers_LaTeX_Templates_V2.5\Frontiers LaTeX (Science, Health and Engineering) V2.5 - with Supplementary material (V1.2)\logo1.jpg"/>
+                  <pic:cNvPicPr>
+                    <a:picLocks noChangeAspect="1" noChangeArrowheads="1"/>
+                  </pic:cNvPicPr>
+                </pic:nvPicPr>
+                <pic:blipFill>
+                  <a:blip r:embed="rId1">
+                    <a:extLst>
+                      <a:ext uri="{28A0092B-C50C-407E-A947-70E740481C1C}">
+                        <a14:useLocalDpi xmlns:a14="http://schemas.microsoft.com/office/drawing/2010/main" val="0"/>
+                      </a:ext>
+                    </a:extLst>
+                  </a:blip>
+                  <a:srcRect/>
+                  <a:stretch>
+                    <a:fillRect/>
+                  </a:stretch>
+                </pic:blipFill>
+                <pic:spPr bwMode="auto">
+                  <a:xfrm>
+                    <a:off x="0" y="0"/>
+                    <a:ext cx="1534909" cy="551877"/>
+                  </a:xfrm>
+                  <a:prstGeom prst="rect">
+                    <a:avLst/>
+                  </a:prstGeom>
+                  <a:noFill/>
+                  <a:ln>
+                    <a:noFill/>
+                  </a:ln>
+                </pic:spPr>
+              </pic:pic>
+            </a:graphicData>
+          </a:graphic>
+        </wp:inline>
+      </w:drawing>
+    </w:r>
+    <w:r>
+      <w:tab/>
+    </w:r>
+  </w:p>
+</w:hdr>
 </file>
 
 <file path=word/numbering.xml><?xml version="1.0" encoding="utf-8"?>
@@ -13871,6 +14582,261 @@
       <w:lvlJc w:val="left"/>
     </w:lvl>
   </w:abstractNum>
+  <w:abstractNum w15:restartNumberingAfterBreak="0" w:abstractNumId="3">
+    <w:nsid w:val="1EC0601A"/>
+    <w:multiLevelType w:val="multilevel"/>
+    <w:tmpl w:val="C6A8CCEA"/>
+    <w:styleLink w:val="Headings"/>
+    <w:lvl w:ilvl="0">
+      <w:start w:val="1"/>
+      <w:numFmt w:val="decimal"/>
+      <w:lvlText w:val="%1"/>
+      <w:lvlJc w:val="left"/>
+      <w:pPr>
+        <w:tabs>
+          <w:tab w:pos="567" w:val="num"/>
+        </w:tabs>
+        <w:ind w:hanging="567" w:left="567"/>
+      </w:pPr>
+      <w:rPr>
+        <w:rFonts w:hint="default"/>
+      </w:rPr>
+    </w:lvl>
+    <w:lvl w:ilvl="1">
+      <w:start w:val="1"/>
+      <w:numFmt w:val="decimal"/>
+      <w:lvlText w:val="%1.%2"/>
+      <w:lvlJc w:val="left"/>
+      <w:pPr>
+        <w:tabs>
+          <w:tab w:pos="567" w:val="num"/>
+        </w:tabs>
+        <w:ind w:hanging="567" w:left="567"/>
+      </w:pPr>
+      <w:rPr>
+        <w:rFonts w:hint="default"/>
+      </w:rPr>
+    </w:lvl>
+    <w:lvl w:ilvl="2">
+      <w:start w:val="1"/>
+      <w:numFmt w:val="decimal"/>
+      <w:lvlText w:val="%1.%2.%3"/>
+      <w:lvlJc w:val="left"/>
+      <w:pPr>
+        <w:tabs>
+          <w:tab w:pos="567" w:val="num"/>
+        </w:tabs>
+        <w:ind w:hanging="567" w:left="567"/>
+      </w:pPr>
+      <w:rPr>
+        <w:rFonts w:hint="default"/>
+      </w:rPr>
+    </w:lvl>
+    <w:lvl w:ilvl="3">
+      <w:start w:val="1"/>
+      <w:numFmt w:val="decimal"/>
+      <w:lvlText w:val="%1.%2.%3.%4"/>
+      <w:lvlJc w:val="left"/>
+      <w:pPr>
+        <w:tabs>
+          <w:tab w:pos="567" w:val="num"/>
+        </w:tabs>
+        <w:ind w:hanging="567" w:left="567"/>
+      </w:pPr>
+      <w:rPr>
+        <w:rFonts w:hint="default"/>
+      </w:rPr>
+    </w:lvl>
+    <w:lvl w:ilvl="4">
+      <w:start w:val="1"/>
+      <w:numFmt w:val="decimal"/>
+      <w:lvlText w:val="%1.%2.%3.%4.%5"/>
+      <w:lvlJc w:val="left"/>
+      <w:pPr>
+        <w:tabs>
+          <w:tab w:pos="567" w:val="num"/>
+        </w:tabs>
+        <w:ind w:hanging="567" w:left="567"/>
+      </w:pPr>
+      <w:rPr>
+        <w:rFonts w:hint="default"/>
+      </w:rPr>
+    </w:lvl>
+    <w:lvl w:ilvl="5">
+      <w:start w:val="1"/>
+      <w:numFmt w:val="lowerRoman"/>
+      <w:lvlText w:val="%6."/>
+      <w:lvlJc w:val="right"/>
+      <w:pPr>
+        <w:tabs>
+          <w:tab w:pos="567" w:val="num"/>
+        </w:tabs>
+        <w:ind w:hanging="567" w:left="567"/>
+      </w:pPr>
+      <w:rPr>
+        <w:rFonts w:hint="default"/>
+      </w:rPr>
+    </w:lvl>
+    <w:lvl w:ilvl="6">
+      <w:start w:val="1"/>
+      <w:numFmt w:val="decimal"/>
+      <w:lvlText w:val="%7."/>
+      <w:lvlJc w:val="left"/>
+      <w:pPr>
+        <w:tabs>
+          <w:tab w:pos="567" w:val="num"/>
+        </w:tabs>
+        <w:ind w:hanging="567" w:left="567"/>
+      </w:pPr>
+      <w:rPr>
+        <w:rFonts w:hint="default"/>
+      </w:rPr>
+    </w:lvl>
+    <w:lvl w:ilvl="7">
+      <w:start w:val="1"/>
+      <w:numFmt w:val="lowerLetter"/>
+      <w:lvlText w:val="%8."/>
+      <w:lvlJc w:val="left"/>
+      <w:pPr>
+        <w:tabs>
+          <w:tab w:pos="567" w:val="num"/>
+        </w:tabs>
+        <w:ind w:hanging="567" w:left="567"/>
+      </w:pPr>
+      <w:rPr>
+        <w:rFonts w:hint="default"/>
+      </w:rPr>
+    </w:lvl>
+    <w:lvl w:ilvl="8">
+      <w:start w:val="1"/>
+      <w:numFmt w:val="lowerRoman"/>
+      <w:lvlText w:val="%9."/>
+      <w:lvlJc w:val="right"/>
+      <w:pPr>
+        <w:tabs>
+          <w:tab w:pos="567" w:val="num"/>
+        </w:tabs>
+        <w:ind w:hanging="567" w:left="567"/>
+      </w:pPr>
+      <w:rPr>
+        <w:rFonts w:hint="default"/>
+      </w:rPr>
+    </w:lvl>
+  </w:abstractNum>
+  <w:abstractNum w15:restartNumberingAfterBreak="0" w:abstractNumId="4">
+    <w:nsid w:val="225305B5"/>
+    <w:multiLevelType w:val="hybridMultilevel"/>
+    <w:tmpl w:val="4F8C24FA"/>
+    <w:lvl w:ilvl="0" w:tplc="A9DCD718">
+      <w:start w:val="1"/>
+      <w:numFmt w:val="bullet"/>
+      <w:pStyle w:val="ListParagraph"/>
+      <w:lvlText w:val=""/>
+      <w:lvlJc w:val="left"/>
+      <w:pPr>
+        <w:ind w:hanging="360" w:left="1440"/>
+      </w:pPr>
+      <w:rPr>
+        <w:rFonts w:ascii="Symbol" w:hAnsi="Symbol" w:hint="default"/>
+      </w:rPr>
+    </w:lvl>
+    <w:lvl w:ilvl="1" w:tentative="1" w:tplc="08090003">
+      <w:start w:val="1"/>
+      <w:numFmt w:val="bullet"/>
+      <w:lvlText w:val="o"/>
+      <w:lvlJc w:val="left"/>
+      <w:pPr>
+        <w:ind w:hanging="360" w:left="2160"/>
+      </w:pPr>
+      <w:rPr>
+        <w:rFonts w:ascii="Courier New" w:cs="Courier New" w:hAnsi="Courier New" w:hint="default"/>
+      </w:rPr>
+    </w:lvl>
+    <w:lvl w:ilvl="2" w:tentative="1" w:tplc="08090005">
+      <w:start w:val="1"/>
+      <w:numFmt w:val="bullet"/>
+      <w:lvlText w:val=""/>
+      <w:lvlJc w:val="left"/>
+      <w:pPr>
+        <w:ind w:hanging="360" w:left="2880"/>
+      </w:pPr>
+      <w:rPr>
+        <w:rFonts w:ascii="Wingdings" w:hAnsi="Wingdings" w:hint="default"/>
+      </w:rPr>
+    </w:lvl>
+    <w:lvl w:ilvl="3" w:tentative="1" w:tplc="08090001">
+      <w:start w:val="1"/>
+      <w:numFmt w:val="bullet"/>
+      <w:lvlText w:val=""/>
+      <w:lvlJc w:val="left"/>
+      <w:pPr>
+        <w:ind w:hanging="360" w:left="3600"/>
+      </w:pPr>
+      <w:rPr>
+        <w:rFonts w:ascii="Symbol" w:hAnsi="Symbol" w:hint="default"/>
+      </w:rPr>
+    </w:lvl>
+    <w:lvl w:ilvl="4" w:tentative="1" w:tplc="08090003">
+      <w:start w:val="1"/>
+      <w:numFmt w:val="bullet"/>
+      <w:lvlText w:val="o"/>
+      <w:lvlJc w:val="left"/>
+      <w:pPr>
+        <w:ind w:hanging="360" w:left="4320"/>
+      </w:pPr>
+      <w:rPr>
+        <w:rFonts w:ascii="Courier New" w:cs="Courier New" w:hAnsi="Courier New" w:hint="default"/>
+      </w:rPr>
+    </w:lvl>
+    <w:lvl w:ilvl="5" w:tentative="1" w:tplc="08090005">
+      <w:start w:val="1"/>
+      <w:numFmt w:val="bullet"/>
+      <w:lvlText w:val=""/>
+      <w:lvlJc w:val="left"/>
+      <w:pPr>
+        <w:ind w:hanging="360" w:left="5040"/>
+      </w:pPr>
+      <w:rPr>
+        <w:rFonts w:ascii="Wingdings" w:hAnsi="Wingdings" w:hint="default"/>
+      </w:rPr>
+    </w:lvl>
+    <w:lvl w:ilvl="6" w:tentative="1" w:tplc="08090001">
+      <w:start w:val="1"/>
+      <w:numFmt w:val="bullet"/>
+      <w:lvlText w:val=""/>
+      <w:lvlJc w:val="left"/>
+      <w:pPr>
+        <w:ind w:hanging="360" w:left="5760"/>
+      </w:pPr>
+      <w:rPr>
+        <w:rFonts w:ascii="Symbol" w:hAnsi="Symbol" w:hint="default"/>
+      </w:rPr>
+    </w:lvl>
+    <w:lvl w:ilvl="7" w:tentative="1" w:tplc="08090003">
+      <w:start w:val="1"/>
+      <w:numFmt w:val="bullet"/>
+      <w:lvlText w:val="o"/>
+      <w:lvlJc w:val="left"/>
+      <w:pPr>
+        <w:ind w:hanging="360" w:left="6480"/>
+      </w:pPr>
+      <w:rPr>
+        <w:rFonts w:ascii="Courier New" w:cs="Courier New" w:hAnsi="Courier New" w:hint="default"/>
+      </w:rPr>
+    </w:lvl>
+    <w:lvl w:ilvl="8" w:tentative="1" w:tplc="08090005">
+      <w:start w:val="1"/>
+      <w:numFmt w:val="bullet"/>
+      <w:lvlText w:val=""/>
+      <w:lvlJc w:val="left"/>
+      <w:pPr>
+        <w:ind w:hanging="360" w:left="7200"/>
+      </w:pPr>
+      <w:rPr>
+        <w:rFonts w:ascii="Wingdings" w:hAnsi="Wingdings" w:hint="default"/>
+      </w:rPr>
+    </w:lvl>
+  </w:abstractNum>
   <w:abstractNum w:abstractNumId="990">
     <w:nsid w:val="A990"/>
     <w:multiLevelType w:val="multilevel"/>
@@ -13955,6 +14921,142 @@
   </w:num>
   <w:num w16cid:durableId="912662345" w:numId="3">
     <w:abstractNumId w:val="0"/>
+  </w:num>
+  <w:num w16cid:durableId="2002923295" w:numId="4">
+    <w:abstractNumId w:val="3"/>
+    <w:lvlOverride w:ilvl="0">
+      <w:lvl w:ilvl="0">
+        <w:start w:val="1"/>
+        <w:numFmt w:val="decimal"/>
+        <w:lvlText w:val="%1"/>
+        <w:lvlJc w:val="left"/>
+        <w:pPr>
+          <w:tabs>
+            <w:tab w:pos="567" w:val="num"/>
+          </w:tabs>
+          <w:ind w:hanging="567" w:left="567"/>
+        </w:pPr>
+        <w:rPr>
+          <w:rFonts w:hint="default"/>
+        </w:rPr>
+      </w:lvl>
+    </w:lvlOverride>
+    <w:lvlOverride w:ilvl="1">
+      <w:lvl w:ilvl="1">
+        <w:start w:val="1"/>
+        <w:numFmt w:val="decimal"/>
+        <w:lvlText w:val="%1.%2"/>
+        <w:lvlJc w:val="left"/>
+        <w:pPr>
+          <w:tabs>
+            <w:tab w:pos="567" w:val="num"/>
+          </w:tabs>
+          <w:ind w:hanging="567" w:left="567"/>
+        </w:pPr>
+        <w:rPr>
+          <w:rFonts w:hint="default"/>
+        </w:rPr>
+      </w:lvl>
+    </w:lvlOverride>
+  </w:num>
+  <w:num w16cid:durableId="944966812" w:numId="5">
+    <w:abstractNumId w:val="4"/>
+  </w:num>
+  <w:num w16cid:durableId="1120419941" w:numId="6">
+    <w:abstractNumId w:val="3"/>
+    <w:lvlOverride w:ilvl="0">
+      <w:startOverride w:val="1"/>
+      <w:lvl w:ilvl="0">
+        <w:start w:val="1"/>
+        <w:numFmt w:val="decimal"/>
+        <w:lvlText w:val="%1"/>
+        <w:lvlJc w:val="left"/>
+        <w:pPr>
+          <w:tabs>
+            <w:tab w:pos="567" w:val="num"/>
+          </w:tabs>
+          <w:ind w:hanging="567" w:left="567"/>
+        </w:pPr>
+      </w:lvl>
+    </w:lvlOverride>
+    <w:lvlOverride w:ilvl="1">
+      <w:startOverride w:val="1"/>
+      <w:lvl w:ilvl="1">
+        <w:start w:val="1"/>
+        <w:numFmt w:val="decimal"/>
+        <w:lvlText w:val="%1.%2"/>
+        <w:lvlJc w:val="left"/>
+        <w:pPr>
+          <w:tabs>
+            <w:tab w:pos="567" w:val="num"/>
+          </w:tabs>
+          <w:ind w:hanging="567" w:left="567"/>
+        </w:pPr>
+      </w:lvl>
+    </w:lvlOverride>
+    <w:lvlOverride w:ilvl="2">
+      <w:startOverride w:val="1"/>
+      <w:lvl w:ilvl="2">
+        <w:start w:val="1"/>
+        <w:numFmt w:val="decimal"/>
+        <w:lvlText w:val=""/>
+        <w:lvlJc w:val="left"/>
+      </w:lvl>
+    </w:lvlOverride>
+    <w:lvlOverride w:ilvl="3">
+      <w:startOverride w:val="1"/>
+      <w:lvl w:ilvl="3">
+        <w:start w:val="1"/>
+        <w:numFmt w:val="decimal"/>
+        <w:lvlText w:val=""/>
+        <w:lvlJc w:val="left"/>
+      </w:lvl>
+    </w:lvlOverride>
+    <w:lvlOverride w:ilvl="4">
+      <w:startOverride w:val="1"/>
+      <w:lvl w:ilvl="4">
+        <w:start w:val="1"/>
+        <w:numFmt w:val="decimal"/>
+        <w:lvlText w:val=""/>
+        <w:lvlJc w:val="left"/>
+      </w:lvl>
+    </w:lvlOverride>
+    <w:lvlOverride w:ilvl="5">
+      <w:startOverride w:val="1"/>
+      <w:lvl w:ilvl="5">
+        <w:start w:val="1"/>
+        <w:numFmt w:val="decimal"/>
+        <w:lvlText w:val=""/>
+        <w:lvlJc w:val="left"/>
+      </w:lvl>
+    </w:lvlOverride>
+    <w:lvlOverride w:ilvl="6">
+      <w:startOverride w:val="1"/>
+      <w:lvl w:ilvl="6">
+        <w:start w:val="1"/>
+        <w:numFmt w:val="decimal"/>
+        <w:lvlText w:val=""/>
+        <w:lvlJc w:val="left"/>
+      </w:lvl>
+    </w:lvlOverride>
+    <w:lvlOverride w:ilvl="7">
+      <w:startOverride w:val="1"/>
+      <w:lvl w:ilvl="7">
+        <w:start w:val="1"/>
+        <w:numFmt w:val="decimal"/>
+        <w:lvlText w:val=""/>
+        <w:lvlJc w:val="left"/>
+      </w:lvl>
+    </w:lvlOverride>
+    <w:lvlOverride w:ilvl="8">
+      <w:startOverride w:val="1"/>
+      <w:lvl w:ilvl="8">
+        <w:start w:val="1"/>
+        <w:numFmt w:val="decimal"/>
+        <w:lvlText w:val=""/>
+        <w:lvlJc w:val="left"/>
+      </w:lvl>
+    </w:lvlOverride>
   </w:num>
   <w:num w:numId="1000">
     <w:abstractNumId w:val="990"/>
@@ -13980,6 +15082,17 @@
     </w:pPrDefault>
   </w:docDefaults>
   <w:latentStyles w:count="376" w:defLockedState="0" w:defQFormat="0" w:defSemiHidden="0" w:defUIPriority="0" w:defUnhideWhenUsed="0">
+    <w:lsdException w:name="heading 1" w:uiPriority="2"/>
+    <w:lsdException w:name="heading 2" w:uiPriority="2"/>
+    <w:lsdException w:name="heading 3" w:uiPriority="2"/>
+    <w:lsdException w:name="heading 4" w:uiPriority="2"/>
+    <w:lsdException w:name="heading 5" w:uiPriority="2"/>
+    <w:lsdException w:name="footnote text" w:uiPriority="99"/>
+    <w:lsdException w:name="header" w:uiPriority="99"/>
+    <w:lsdException w:name="footer" w:uiPriority="99"/>
+    <w:lsdException w:name="caption" w:qFormat="1" w:uiPriority="35"/>
+    <w:lsdException w:name="footnote reference" w:uiPriority="99"/>
+    <w:lsdException w:name="Strong" w:qFormat="1" w:uiPriority="22"/>
     <w:lsdException w:name="Normal Table" w:semiHidden="1" w:unhideWhenUsed="1"/>
     <w:lsdException w:name="Table Simple 1" w:semiHidden="1" w:unhideWhenUsed="1"/>
     <w:lsdException w:name="Table Simple 2" w:semiHidden="1" w:unhideWhenUsed="1"/>
@@ -14044,6 +15157,7 @@
     <w:lsdException w:name="Medium Shading 1 Accent 1"/>
     <w:lsdException w:name="Medium Shading 2 Accent 1"/>
     <w:lsdException w:name="Medium List 1 Accent 1"/>
+    <w:lsdException w:name="List Paragraph" w:qFormat="1" w:uiPriority="3"/>
     <w:lsdException w:name="Medium List 2 Accent 1"/>
     <w:lsdException w:name="Medium Grid 1 Accent 1"/>
     <w:lsdException w:name="Medium Grid 2 Accent 1"/>
@@ -14240,9 +15354,9 @@
     <w:name w:val="heading 1"/>
     <w:basedOn w:val="Normal"/>
     <w:next w:val="BodyText"/>
-    <w:uiPriority w:val="9"/>
+    <w:uiPriority w:val="2"/>
     <w:qFormat/>
-    <w:rsid w:val="008E0634"/>
+    <w:rsid w:val="0097739A"/>
     <w:pPr>
       <w:keepNext/>
       <w:keepLines/>
@@ -14261,87 +15375,97 @@
     <w:name w:val="heading 2"/>
     <w:basedOn w:val="Normal"/>
     <w:next w:val="BodyText"/>
-    <w:uiPriority w:val="9"/>
+    <w:uiPriority w:val="2"/>
     <w:unhideWhenUsed/>
     <w:qFormat/>
-    <w:rsid w:val="008E0634"/>
+    <w:rsid w:val="0097739A"/>
     <w:pPr>
-      <w:keepNext/>
-      <w:keepLines/>
-      <w:spacing w:after="0" w:before="200"/>
+      <w:numPr>
+        <w:ilvl w:val="1"/>
+      </w:numPr>
+      <w:tabs>
+        <w:tab w:pos="567" w:val="num"/>
+      </w:tabs>
+      <w:spacing w:before="240"/>
+      <w:ind w:hanging="567" w:left="567"/>
       <w:outlineLvl w:val="1"/>
     </w:pPr>
     <w:rPr>
-      <w:rFonts w:asciiTheme="majorHAnsi" w:cstheme="majorBidi" w:eastAsiaTheme="majorEastAsia" w:hAnsiTheme="majorHAnsi"/>
+      <w:rFonts w:ascii="Times New Roman" w:cs="Times New Roman" w:eastAsia="Cambria" w:hAnsi="Times New Roman"/>
       <w:b/>
-      <w:bCs/>
-      <w:sz w:val="32"/>
-      <w:szCs w:val="32"/>
     </w:rPr>
   </w:style>
   <w:style w:styleId="Heading3" w:type="paragraph">
     <w:name w:val="heading 3"/>
     <w:basedOn w:val="Normal"/>
     <w:next w:val="BodyText"/>
-    <w:uiPriority w:val="9"/>
+    <w:uiPriority w:val="2"/>
     <w:unhideWhenUsed/>
     <w:qFormat/>
-    <w:rsid w:val="008E0634"/>
+    <w:rsid w:val="0097739A"/>
     <w:pPr>
       <w:keepNext/>
       <w:keepLines/>
-      <w:spacing w:after="0" w:before="200"/>
+      <w:numPr>
+        <w:ilvl w:val="2"/>
+      </w:numPr>
+      <w:tabs>
+        <w:tab w:pos="567" w:val="num"/>
+      </w:tabs>
+      <w:spacing w:after="120" w:before="40"/>
+      <w:ind w:hanging="567" w:left="567"/>
       <w:outlineLvl w:val="2"/>
     </w:pPr>
     <w:rPr>
-      <w:rFonts w:asciiTheme="majorHAnsi" w:cstheme="majorBidi" w:eastAsiaTheme="majorEastAsia" w:hAnsiTheme="majorHAnsi"/>
+      <w:rFonts w:ascii="Times New Roman" w:cs="Times New Roman" w:eastAsia="Times New Roman" w:hAnsi="Times New Roman"/>
       <w:b/>
-      <w:bCs/>
-      <w:sz w:val="28"/>
-      <w:szCs w:val="28"/>
     </w:rPr>
   </w:style>
   <w:style w:styleId="Heading4" w:type="paragraph">
     <w:name w:val="heading 4"/>
     <w:basedOn w:val="Normal"/>
     <w:next w:val="BodyText"/>
-    <w:uiPriority w:val="9"/>
+    <w:uiPriority w:val="2"/>
     <w:unhideWhenUsed/>
     <w:qFormat/>
-    <w:rsid w:val="008E0634"/>
+    <w:rsid w:val="0097739A"/>
     <w:pPr>
       <w:keepNext/>
       <w:keepLines/>
-      <w:spacing w:after="0" w:before="200"/>
+      <w:numPr>
+        <w:ilvl w:val="4"/>
+      </w:numPr>
+      <w:tabs>
+        <w:tab w:pos="567" w:val="num"/>
+      </w:tabs>
+      <w:spacing w:after="120" w:before="40"/>
+      <w:ind w:hanging="567" w:left="567"/>
       <w:outlineLvl w:val="3"/>
     </w:pPr>
     <w:rPr>
-      <w:rFonts w:asciiTheme="majorHAnsi" w:cstheme="majorBidi" w:eastAsiaTheme="majorEastAsia" w:hAnsiTheme="majorHAnsi"/>
+      <w:rFonts w:ascii="Times New Roman" w:cs="Times New Roman" w:eastAsia="Times New Roman" w:hAnsi="Times New Roman"/>
       <w:b/>
-      <w:bCs/>
+      <w:iCs/>
     </w:rPr>
   </w:style>
   <w:style w:styleId="Heading5" w:type="paragraph">
     <w:name w:val="heading 5"/>
     <w:basedOn w:val="Normal"/>
     <w:next w:val="BodyText"/>
-    <w:uiPriority w:val="9"/>
+    <w:uiPriority w:val="2"/>
     <w:unhideWhenUsed/>
     <w:qFormat/>
-    <w:rsid w:val="00884F3F"/>
+    <w:rsid w:val="0097739A"/>
     <w:pPr>
       <w:keepNext/>
       <w:keepLines/>
-      <w:pageBreakBefore/>
-      <w:spacing w:after="0" w:before="200" w:line="20" w:lineRule="exact"/>
+      <w:spacing w:after="120" w:before="40"/>
       <w:outlineLvl w:val="4"/>
     </w:pPr>
     <w:rPr>
-      <w:rFonts w:asciiTheme="majorHAnsi" w:cstheme="majorBidi" w:eastAsiaTheme="majorEastAsia" w:hAnsiTheme="majorHAnsi"/>
-      <w:i/>
+      <w:rFonts w:ascii="Times New Roman" w:cs="Times New Roman" w:eastAsia="Times New Roman" w:hAnsi="Times New Roman"/>
+      <w:b/>
       <w:iCs/>
-      <w:color w:themeColor="background1" w:val="FFFFFF"/>
-      <w:sz w:val="16"/>
     </w:rPr>
   </w:style>
   <w:style w:styleId="Heading6" w:type="paragraph">
@@ -14417,8 +15541,9 @@
     <w:name w:val="Title"/>
     <w:basedOn w:val="Normal"/>
     <w:next w:val="BodyText"/>
+    <w:link w:val="TitleChar"/>
     <w:qFormat/>
-    <w:rsid w:val="008E0634"/>
+    <w:rsid w:val="0097739A"/>
     <w:pPr>
       <w:suppressLineNumbers/>
       <w:spacing w:after="360" w:before="240"/>
@@ -14507,7 +15632,8 @@
   <w:style w:styleId="FootnoteText" w:type="paragraph">
     <w:name w:val="footnote text"/>
     <w:basedOn w:val="Normal"/>
-    <w:uiPriority w:val="9"/>
+    <w:link w:val="FootnoteTextChar"/>
+    <w:uiPriority w:val="99"/>
     <w:unhideWhenUsed/>
     <w:qFormat/>
   </w:style>
@@ -14532,6 +15658,8 @@
     <w:name w:val="caption"/>
     <w:basedOn w:val="Normal"/>
     <w:link w:val="CaptionChar"/>
+    <w:uiPriority w:val="35"/>
+    <w:qFormat/>
     <w:pPr>
       <w:spacing w:after="120"/>
     </w:pPr>
@@ -14578,6 +15706,7 @@
   <w:style w:styleId="FootnoteReference" w:type="character">
     <w:name w:val="footnote reference"/>
     <w:basedOn w:val="CaptionChar"/>
+    <w:uiPriority w:val="99"/>
     <w:rPr>
       <w:vertAlign w:val="superscript"/>
     </w:rPr>
@@ -14941,6 +16070,137 @@
     <w:basedOn w:val="DefaultParagraphFont"/>
     <w:rsid w:val="00014752"/>
   </w:style>
+  <w:style w:customStyle="1" w:styleId="Headings" w:type="numbering">
+    <w:name w:val="Headings"/>
+    <w:uiPriority w:val="99"/>
+    <w:rsid w:val="0097739A"/>
+    <w:pPr>
+      <w:numPr>
+        <w:numId w:val="4"/>
+      </w:numPr>
+    </w:pPr>
+  </w:style>
+  <w:style w:customStyle="1" w:styleId="Headings1" w:type="numbering">
+    <w:name w:val="Headings1"/>
+    <w:uiPriority w:val="99"/>
+    <w:rsid w:val="0097739A"/>
+    <w:pPr>
+      <w:numPr>
+        <w:numId w:val="1"/>
+      </w:numPr>
+    </w:pPr>
+  </w:style>
+  <w:style w:styleId="ListParagraph" w:type="paragraph">
+    <w:name w:val="List Paragraph"/>
+    <w:basedOn w:val="Normal"/>
+    <w:uiPriority w:val="3"/>
+    <w:qFormat/>
+    <w:rsid w:val="0097739A"/>
+    <w:pPr>
+      <w:numPr>
+        <w:numId w:val="5"/>
+      </w:numPr>
+      <w:spacing w:after="240" w:before="120"/>
+      <w:ind w:hanging="357" w:left="1434"/>
+      <w:contextualSpacing/>
+    </w:pPr>
+    <w:rPr>
+      <w:rFonts w:ascii="Times New Roman" w:cs="Times New Roman" w:eastAsia="Cambria" w:hAnsi="Times New Roman"/>
+    </w:rPr>
+  </w:style>
+  <w:style w:styleId="Strong" w:type="character">
+    <w:name w:val="Strong"/>
+    <w:basedOn w:val="DefaultParagraphFont"/>
+    <w:uiPriority w:val="22"/>
+    <w:qFormat/>
+    <w:rsid w:val="0097739A"/>
+    <w:rPr>
+      <w:rFonts w:ascii="Times New Roman" w:hAnsi="Times New Roman"/>
+      <w:b/>
+      <w:bCs/>
+    </w:rPr>
+  </w:style>
+  <w:style w:styleId="Header" w:type="paragraph">
+    <w:name w:val="header"/>
+    <w:basedOn w:val="Normal"/>
+    <w:link w:val="HeaderChar"/>
+    <w:uiPriority w:val="99"/>
+    <w:unhideWhenUsed/>
+    <w:rsid w:val="0097739A"/>
+    <w:pPr>
+      <w:tabs>
+        <w:tab w:pos="4844" w:val="center"/>
+        <w:tab w:pos="9689" w:val="right"/>
+      </w:tabs>
+      <w:spacing w:after="240" w:before="120"/>
+    </w:pPr>
+    <w:rPr>
+      <w:rFonts w:ascii="Times New Roman" w:hAnsi="Times New Roman"/>
+      <w:b/>
+      <w:szCs w:val="22"/>
+    </w:rPr>
+  </w:style>
+  <w:style w:customStyle="1" w:styleId="HeaderChar" w:type="character">
+    <w:name w:val="Header Char"/>
+    <w:basedOn w:val="DefaultParagraphFont"/>
+    <w:link w:val="Header"/>
+    <w:uiPriority w:val="99"/>
+    <w:rsid w:val="0097739A"/>
+    <w:rPr>
+      <w:rFonts w:ascii="Times New Roman" w:hAnsi="Times New Roman"/>
+      <w:b/>
+      <w:szCs w:val="22"/>
+    </w:rPr>
+  </w:style>
+  <w:style w:styleId="Footer" w:type="paragraph">
+    <w:name w:val="footer"/>
+    <w:basedOn w:val="Normal"/>
+    <w:link w:val="FooterChar"/>
+    <w:uiPriority w:val="99"/>
+    <w:unhideWhenUsed/>
+    <w:rsid w:val="0097739A"/>
+    <w:pPr>
+      <w:tabs>
+        <w:tab w:pos="4844" w:val="center"/>
+        <w:tab w:pos="9689" w:val="right"/>
+      </w:tabs>
+      <w:spacing w:after="0" w:before="120"/>
+    </w:pPr>
+    <w:rPr>
+      <w:rFonts w:ascii="Times New Roman" w:hAnsi="Times New Roman"/>
+      <w:szCs w:val="22"/>
+    </w:rPr>
+  </w:style>
+  <w:style w:customStyle="1" w:styleId="FooterChar" w:type="character">
+    <w:name w:val="Footer Char"/>
+    <w:basedOn w:val="DefaultParagraphFont"/>
+    <w:link w:val="Footer"/>
+    <w:uiPriority w:val="99"/>
+    <w:rsid w:val="0097739A"/>
+    <w:rPr>
+      <w:rFonts w:ascii="Times New Roman" w:hAnsi="Times New Roman"/>
+      <w:szCs w:val="22"/>
+    </w:rPr>
+  </w:style>
+  <w:style w:customStyle="1" w:styleId="FootnoteTextChar" w:type="character">
+    <w:name w:val="Footnote Text Char"/>
+    <w:basedOn w:val="DefaultParagraphFont"/>
+    <w:link w:val="FootnoteText"/>
+    <w:uiPriority w:val="99"/>
+    <w:rsid w:val="0097739A"/>
+  </w:style>
+  <w:style w:customStyle="1" w:styleId="TitleChar" w:type="character">
+    <w:name w:val="Title Char"/>
+    <w:basedOn w:val="DefaultParagraphFont"/>
+    <w:link w:val="Title"/>
+    <w:rsid w:val="0097739A"/>
+    <w:rPr>
+      <w:rFonts w:ascii="Times New Roman" w:cs="Times New Roman" w:eastAsia="Calibri" w:hAnsi="Times New Roman"/>
+      <w:b/>
+      <w:sz w:val="32"/>
+      <w:szCs w:val="32"/>
+    </w:rPr>
+  </w:style>
 </w:styles>
 </file>
 

</xml_diff>

<commit_message>
First edit for all the comments
</commit_message>
<xml_diff>
--- a/docs/main.docx
+++ b/docs/main.docx
@@ -365,7 +365,7 @@
         <w:pStyle w:val="Date"/>
       </w:pPr>
       <w:r>
-        <w:t xml:space="preserve">14</w:t>
+        <w:t xml:space="preserve">15</w:t>
       </w:r>
       <w:r>
         <w:t xml:space="preserve"> </w:t>
@@ -1333,7 +1333,139 @@
         <w:pStyle w:val="FirstParagraph"/>
       </w:pPr>
       <w:r>
-        <w:t xml:space="preserve">Southern Portuguese coast underwent Oriental colonization originating from the Near East during the 9</w:t>
+        <w:t xml:space="preserve">The southern Portuguese coast experienced extensive colonization by the Phoenicians, a culturally homogeneous group of politically independent city-states from the Near East, during the 9th century BCE. Their settlements, originating from the Levant (modern-day Lebanon), were part of a broader westward expansion driven by the need for metalliferous resources</w:t>
+      </w:r>
+      <w:r>
+        <w:t xml:space="preserve"> </w:t>
+      </w:r>
+      <w:r>
+        <w:t xml:space="preserve">(</w:t>
+      </w:r>
+      <w:hyperlink w:anchor="ref-aubet87">
+        <w:r>
+          <w:rPr>
+            <w:rStyle w:val="Hyperlink"/>
+          </w:rPr>
+          <w:t xml:space="preserve">Aubet, 1987</w:t>
+        </w:r>
+      </w:hyperlink>
+      <w:r>
+        <w:t xml:space="preserve">,</w:t>
+      </w:r>
+      <w:r>
+        <w:t xml:space="preserve"> </w:t>
+      </w:r>
+      <w:hyperlink w:anchor="ref-aubet87">
+        <w:r>
+          <w:rPr>
+            <w:rStyle w:val="Hyperlink"/>
+          </w:rPr>
+          <w:t xml:space="preserve">1987</w:t>
+        </w:r>
+      </w:hyperlink>
+      <w:r>
+        <w:t xml:space="preserve">,</w:t>
+      </w:r>
+      <w:r>
+        <w:t xml:space="preserve"> </w:t>
+      </w:r>
+      <w:hyperlink w:anchor="ref-aubet01">
+        <w:r>
+          <w:rPr>
+            <w:rStyle w:val="Hyperlink"/>
+          </w:rPr>
+          <w:t xml:space="preserve">2001</w:t>
+        </w:r>
+      </w:hyperlink>
+      <w:r>
+        <w:t xml:space="preserve">;</w:t>
+      </w:r>
+      <w:r>
+        <w:t xml:space="preserve"> </w:t>
+      </w:r>
+      <w:hyperlink w:anchor="ref-markoe05">
+        <w:r>
+          <w:rPr>
+            <w:rStyle w:val="Hyperlink"/>
+          </w:rPr>
+          <w:t xml:space="preserve">Markoe, 2005</w:t>
+        </w:r>
+      </w:hyperlink>
+      <w:r>
+        <w:t xml:space="preserve">;</w:t>
+      </w:r>
+      <w:r>
+        <w:t xml:space="preserve"> </w:t>
+      </w:r>
+      <w:hyperlink w:anchor="ref-arruda09">
+        <w:r>
+          <w:rPr>
+            <w:rStyle w:val="Hyperlink"/>
+          </w:rPr>
+          <w:t xml:space="preserve">Arruda, 2009</w:t>
+        </w:r>
+      </w:hyperlink>
+      <w:r>
+        <w:t xml:space="preserve">;</w:t>
+      </w:r>
+      <w:r>
+        <w:t xml:space="preserve"> </w:t>
+      </w:r>
+      <w:hyperlink w:anchor="ref-dietler09">
+        <w:r>
+          <w:rPr>
+            <w:rStyle w:val="Hyperlink"/>
+          </w:rPr>
+          <w:t xml:space="preserve">Dietler, 2009</w:t>
+        </w:r>
+      </w:hyperlink>
+      <w:r>
+        <w:t xml:space="preserve">;</w:t>
+      </w:r>
+      <w:r>
+        <w:t xml:space="preserve"> </w:t>
+      </w:r>
+      <w:hyperlink w:anchor="ref-gomes_arruda18">
+        <w:r>
+          <w:rPr>
+            <w:rStyle w:val="Hyperlink"/>
+          </w:rPr>
+          <w:t xml:space="preserve">Gomes and Arruda, 2018</w:t>
+        </w:r>
+      </w:hyperlink>
+      <w:r>
+        <w:t xml:space="preserve">;</w:t>
+      </w:r>
+      <w:r>
+        <w:t xml:space="preserve"> </w:t>
+      </w:r>
+      <w:hyperlink w:anchor="ref-eshel_etal19">
+        <w:r>
+          <w:rPr>
+            <w:rStyle w:val="Hyperlink"/>
+          </w:rPr>
+          <w:t xml:space="preserve">Eshel et al., 2019</w:t>
+        </w:r>
+      </w:hyperlink>
+      <w:r>
+        <w:t xml:space="preserve">;</w:t>
+      </w:r>
+      <w:r>
+        <w:t xml:space="preserve"> </w:t>
+      </w:r>
+      <w:hyperlink w:anchor="ref-quinn19">
+        <w:r>
+          <w:rPr>
+            <w:rStyle w:val="Hyperlink"/>
+          </w:rPr>
+          <w:t xml:space="preserve">Quinn, 2019</w:t>
+        </w:r>
+      </w:hyperlink>
+      <w:r>
+        <w:t xml:space="preserve">)</w:t>
+      </w:r>
+      <w:r>
+        <w:t xml:space="preserve">. Phoenicians, through the establishment of agreements and negotiations with the native communities, mined the Iberian Pyrite belt for silver, tin, lead, and copper in the early 8</w:t>
       </w:r>
       <w:r>
         <w:rPr>
@@ -1345,7 +1477,7 @@
         <w:t xml:space="preserve"> </w:t>
       </w:r>
       <w:r>
-        <w:t xml:space="preserve">century BCE. These colonizers, referred to as Phoenicians, were mostly culturally homogeneous and politically independent city-states with their power center in Levant (present-day Lebanon)</w:t>
+        <w:t xml:space="preserve">century BCE</w:t>
       </w:r>
       <w:r>
         <w:t xml:space="preserve"> </w:t>
@@ -1353,12 +1485,12 @@
       <w:r>
         <w:t xml:space="preserve">(</w:t>
       </w:r>
-      <w:hyperlink w:anchor="ref-aubet87">
-        <w:r>
-          <w:rPr>
-            <w:rStyle w:val="Hyperlink"/>
-          </w:rPr>
-          <w:t xml:space="preserve">Aubet, 1987</w:t>
+      <w:hyperlink w:anchor="ref-renzi_etal12">
+        <w:r>
+          <w:rPr>
+            <w:rStyle w:val="Hyperlink"/>
+          </w:rPr>
+          <w:t xml:space="preserve">Renzi et al., 2012</w:t>
         </w:r>
       </w:hyperlink>
       <w:r>
@@ -1367,12 +1499,12 @@
       <w:r>
         <w:t xml:space="preserve"> </w:t>
       </w:r>
-      <w:hyperlink w:anchor="ref-dietler09">
-        <w:r>
-          <w:rPr>
-            <w:rStyle w:val="Hyperlink"/>
-          </w:rPr>
-          <w:t xml:space="preserve">Dietler, 2009</w:t>
+      <w:hyperlink w:anchor="ref-eshel_etal19">
+        <w:r>
+          <w:rPr>
+            <w:rStyle w:val="Hyperlink"/>
+          </w:rPr>
+          <w:t xml:space="preserve">Eshel et al., 2019</w:t>
         </w:r>
       </w:hyperlink>
       <w:r>
@@ -1381,12 +1513,32 @@
       <w:r>
         <w:t xml:space="preserve"> </w:t>
       </w:r>
-      <w:hyperlink w:anchor="ref-gomes_arruda18">
-        <w:r>
-          <w:rPr>
-            <w:rStyle w:val="Hyperlink"/>
-          </w:rPr>
-          <w:t xml:space="preserve">Gomes and Arruda, 2018</w:t>
+      <w:hyperlink w:anchor="ref-wood_etal19">
+        <w:r>
+          <w:rPr>
+            <w:rStyle w:val="Hyperlink"/>
+          </w:rPr>
+          <w:t xml:space="preserve">Wood et al., 2019</w:t>
+        </w:r>
+      </w:hyperlink>
+      <w:r>
+        <w:t xml:space="preserve">)</w:t>
+      </w:r>
+      <w:r>
+        <w:t xml:space="preserve">. The intense and prolonged settlements along the Southern Portuguese coast cannot simply be explained by the quest for mineral sources, primarily because a considerable part of them are situated in locations with neither metallogenic minerals nor pre-existing indigenous settlements. Other factors influencing settlement density include agricultural resources</w:t>
+      </w:r>
+      <w:r>
+        <w:t xml:space="preserve"> </w:t>
+      </w:r>
+      <w:r>
+        <w:t xml:space="preserve">(</w:t>
+      </w:r>
+      <w:hyperlink w:anchor="ref-wagner_alvar89">
+        <w:r>
+          <w:rPr>
+            <w:rStyle w:val="Hyperlink"/>
+          </w:rPr>
+          <w:t xml:space="preserve">Wagner and Alvar, 1989</w:t>
         </w:r>
       </w:hyperlink>
       <w:r>
@@ -1395,19 +1547,19 @@
       <w:r>
         <w:t xml:space="preserve"> </w:t>
       </w:r>
-      <w:hyperlink w:anchor="ref-quinn19">
-        <w:r>
-          <w:rPr>
-            <w:rStyle w:val="Hyperlink"/>
-          </w:rPr>
-          <w:t xml:space="preserve">Quinn, 2019</w:t>
+      <w:hyperlink w:anchor="ref-wagner_alvar03">
+        <w:r>
+          <w:rPr>
+            <w:rStyle w:val="Hyperlink"/>
+          </w:rPr>
+          <w:t xml:space="preserve">Wagner and Alvar, 2003</w:t>
         </w:r>
       </w:hyperlink>
       <w:r>
         <w:t xml:space="preserve">)</w:t>
       </w:r>
       <w:r>
-        <w:t xml:space="preserve">. It is widely accepted that the main driving force behind this westward expansion was the need to establish a stable supply of metalliferous resources</w:t>
+        <w:t xml:space="preserve">, exploitation of marine resources, such as salt</w:t>
       </w:r>
       <w:r>
         <w:t xml:space="preserve"> </w:t>
@@ -1415,12 +1567,55 @@
       <w:r>
         <w:t xml:space="preserve">(</w:t>
       </w:r>
-      <w:hyperlink w:anchor="ref-aubet87">
-        <w:r>
-          <w:rPr>
-            <w:rStyle w:val="Hyperlink"/>
-          </w:rPr>
-          <w:t xml:space="preserve">Aubet, 1987</w:t>
+      <w:hyperlink w:anchor="ref-manfredi92">
+        <w:r>
+          <w:rPr>
+            <w:rStyle w:val="Hyperlink"/>
+          </w:rPr>
+          <w:t xml:space="preserve">Manfredi, 1992</w:t>
+        </w:r>
+      </w:hyperlink>
+      <w:r>
+        <w:t xml:space="preserve">)</w:t>
+      </w:r>
+      <w:r>
+        <w:t xml:space="preserve"> </w:t>
+      </w:r>
+      <w:r>
+        <w:t xml:space="preserve">and Tyrrhenian Purple</w:t>
+      </w:r>
+      <w:r>
+        <w:t xml:space="preserve"> </w:t>
+      </w:r>
+      <w:r>
+        <w:t xml:space="preserve">(</w:t>
+      </w:r>
+      <w:hyperlink w:anchor="ref-uriel00">
+        <w:r>
+          <w:rPr>
+            <w:rStyle w:val="Hyperlink"/>
+          </w:rPr>
+          <w:t xml:space="preserve">Uriel, 2000</w:t>
+        </w:r>
+      </w:hyperlink>
+      <w:r>
+        <w:t xml:space="preserve">)</w:t>
+      </w:r>
+      <w:r>
+        <w:t xml:space="preserve">, timber</w:t>
+      </w:r>
+      <w:r>
+        <w:t xml:space="preserve"> </w:t>
+      </w:r>
+      <w:r>
+        <w:t xml:space="preserve">(</w:t>
+      </w:r>
+      <w:hyperlink w:anchor="ref-treumann98">
+        <w:r>
+          <w:rPr>
+            <w:rStyle w:val="Hyperlink"/>
+          </w:rPr>
+          <w:t xml:space="preserve">Treumann, 1998</w:t>
         </w:r>
       </w:hyperlink>
       <w:r>
@@ -1429,12 +1624,66 @@
       <w:r>
         <w:t xml:space="preserve"> </w:t>
       </w:r>
-      <w:hyperlink w:anchor="ref-aubet01">
-        <w:r>
-          <w:rPr>
-            <w:rStyle w:val="Hyperlink"/>
-          </w:rPr>
-          <w:t xml:space="preserve">2001</w:t>
+      <w:hyperlink w:anchor="ref-treumann09">
+        <w:r>
+          <w:rPr>
+            <w:rStyle w:val="Hyperlink"/>
+          </w:rPr>
+          <w:t xml:space="preserve">2009</w:t>
+        </w:r>
+      </w:hyperlink>
+      <w:r>
+        <w:t xml:space="preserve">)</w:t>
+      </w:r>
+      <w:r>
+        <w:t xml:space="preserve">, and labor force</w:t>
+      </w:r>
+      <w:r>
+        <w:t xml:space="preserve"> </w:t>
+      </w:r>
+      <w:r>
+        <w:t xml:space="preserve">(</w:t>
+      </w:r>
+      <w:hyperlink w:anchor="ref-arrastio99">
+        <w:r>
+          <w:rPr>
+            <w:rStyle w:val="Hyperlink"/>
+          </w:rPr>
+          <w:t xml:space="preserve">Arrastio, 1999</w:t>
+        </w:r>
+      </w:hyperlink>
+      <w:r>
+        <w:t xml:space="preserve">,</w:t>
+      </w:r>
+      <w:r>
+        <w:t xml:space="preserve"> </w:t>
+      </w:r>
+      <w:hyperlink w:anchor="ref-arrastio00">
+        <w:r>
+          <w:rPr>
+            <w:rStyle w:val="Hyperlink"/>
+          </w:rPr>
+          <w:t xml:space="preserve">2000</w:t>
+        </w:r>
+      </w:hyperlink>
+      <w:r>
+        <w:t xml:space="preserve">)</w:t>
+      </w:r>
+      <w:r>
+        <w:t xml:space="preserve">. Agriculture appears to have played a crucial role in sustaining Phoenician communities along the southern Portuguese coast, particularly in ensuring stable food supplies to support both the population and industrial activities due to the region’s natural fertility and rich mineral veins</w:t>
+      </w:r>
+      <w:r>
+        <w:t xml:space="preserve"> </w:t>
+      </w:r>
+      <w:r>
+        <w:t xml:space="preserve">(</w:t>
+      </w:r>
+      <w:hyperlink w:anchor="ref-neville98">
+        <w:r>
+          <w:rPr>
+            <w:rStyle w:val="Hyperlink"/>
+          </w:rPr>
+          <w:t xml:space="preserve">Neville, 1998</w:t>
         </w:r>
       </w:hyperlink>
       <w:r>
@@ -1443,12 +1692,26 @@
       <w:r>
         <w:t xml:space="preserve"> </w:t>
       </w:r>
-      <w:hyperlink w:anchor="ref-markoe05">
-        <w:r>
-          <w:rPr>
-            <w:rStyle w:val="Hyperlink"/>
-          </w:rPr>
-          <w:t xml:space="preserve">Markoe, 2005</w:t>
+      <w:hyperlink w:anchor="ref-arruda03">
+        <w:r>
+          <w:rPr>
+            <w:rStyle w:val="Hyperlink"/>
+          </w:rPr>
+          <w:t xml:space="preserve">Arruda, 2003</w:t>
+        </w:r>
+      </w:hyperlink>
+      <w:r>
+        <w:t xml:space="preserve">,</w:t>
+      </w:r>
+      <w:r>
+        <w:t xml:space="preserve"> </w:t>
+      </w:r>
+      <w:hyperlink w:anchor="ref-arruda09">
+        <w:r>
+          <w:rPr>
+            <w:rStyle w:val="Hyperlink"/>
+          </w:rPr>
+          <w:t xml:space="preserve">2009</w:t>
         </w:r>
       </w:hyperlink>
       <w:r>
@@ -1457,335 +1720,62 @@
       <w:r>
         <w:t xml:space="preserve"> </w:t>
       </w:r>
-      <w:hyperlink w:anchor="ref-arruda09">
-        <w:r>
-          <w:rPr>
-            <w:rStyle w:val="Hyperlink"/>
-          </w:rPr>
-          <w:t xml:space="preserve">Arruda, 2009</w:t>
-        </w:r>
-      </w:hyperlink>
-      <w:r>
-        <w:t xml:space="preserve">;</w:t>
-      </w:r>
-      <w:r>
-        <w:t xml:space="preserve"> </w:t>
-      </w:r>
-      <w:hyperlink w:anchor="ref-eshel_etal19">
-        <w:r>
-          <w:rPr>
-            <w:rStyle w:val="Hyperlink"/>
-          </w:rPr>
-          <w:t xml:space="preserve">Eshel et al., 2019</w:t>
+      <w:hyperlink w:anchor="ref-roller14">
+        <w:r>
+          <w:rPr>
+            <w:rStyle w:val="Hyperlink"/>
+          </w:rPr>
+          <w:t xml:space="preserve">Roller, 2014</w:t>
         </w:r>
       </w:hyperlink>
       <w:r>
         <w:t xml:space="preserve">)</w:t>
       </w:r>
       <w:r>
-        <w:t xml:space="preserve">. Phoenicians, through the establishment of agreements and negotiations with the native communities, mined the Iberian Pyrite belt for silver, tin, lead, and copper in the early 8</w:t>
+        <w:t xml:space="preserve">. The Phoenician traders had to ensure stable sources of food for the population in addition to their industrial activities. While the Phoenician metal exploitation perspective has been studied, the agricultural aspects have comparatively received little attention so far.</w:t>
+      </w:r>
+    </w:p>
+    <w:p>
+      <w:pPr>
+        <w:pStyle w:val="BodyText"/>
+      </w:pPr>
+      <w:r>
+        <w:t xml:space="preserve">This study aims to shed light on the farming strategies and animal husbandry practices in the Phoenician-Punic period of Portugal, specifically at Castro Marim integrating existing zooarchaeological and archaeobotanical analyses with new botanical analyses, stable isotope and Zooarchaeology by Mass Spectrometry (ZooMS) techniques. Studies on Phoenician agriculture to date have focused primarily on the zooarchaeological, and archaeobotanical analyses. The classic archaeobotanical studies have revealed a great deal of information about the introduction of new plant species and the arboreal exploitation by the Phoenicians. Zooarchaeological studies have shown the meat consumption, hunting patterns, preferences towards certain animals, introduction of new species, and the magnitude of secondary animal products. Put together, the data from these two lines of research show the advent of a new phase in the landscape utilization and agricultural economy in South Iberia. Though these techniques are vital in setting up the contextual framework for further research, molecular techniques are essential to increase the resolution of the traditional findings as well as expanding the scope.</w:t>
+      </w:r>
+    </w:p>
+    <w:p>
+      <w:pPr>
+        <w:pStyle w:val="BodyText"/>
+      </w:pPr>
+      <w:r>
+        <w:t xml:space="preserve">The main objectives of the study are to identify the cultivated and non-cultivated plant species and reconstruct crop management strategies through stable isotope analysis (carbon and nitrogen) to understand watering regimes and manuring practices; identifying animal husbandry practices through ZooMS and stable carbon and nitrogen isotope analyses of faunal bone collagen. Stable sulfur isotope analysis was performed on faunal bone collagen to attempt identifying fauna of local and non-local origin since the Phoenicians were most likely transporting livestock across the Mediterranean. To this end, macro-botanical analysis of charred plant remains was performed to throw light on cultivated and wild plant species used by the Phoenicians. Carbon and nitrogen stable isotope analyses were performed on selected plant remains to reconstruct watering regimes and manuring practices. ZooMS was utilized to distinguish between Morphologically similar yet economically different sheep and goats are distinguished using ZooMS. δ</w:t>
       </w:r>
       <w:r>
         <w:rPr>
           <w:vertAlign w:val="superscript"/>
         </w:rPr>
-        <w:t xml:space="preserve">th</w:t>
-      </w:r>
-      <w:r>
-        <w:t xml:space="preserve"> </w:t>
-      </w:r>
-      <w:r>
-        <w:t xml:space="preserve">century BCE</w:t>
-      </w:r>
-      <w:r>
-        <w:t xml:space="preserve"> </w:t>
-      </w:r>
-      <w:r>
-        <w:t xml:space="preserve">(</w:t>
-      </w:r>
-      <w:hyperlink w:anchor="ref-renzi_etal12">
-        <w:r>
-          <w:rPr>
-            <w:rStyle w:val="Hyperlink"/>
-          </w:rPr>
-          <w:t xml:space="preserve">Renzi et al., 2012</w:t>
-        </w:r>
-      </w:hyperlink>
-      <w:r>
-        <w:t xml:space="preserve">;</w:t>
-      </w:r>
-      <w:r>
-        <w:t xml:space="preserve"> </w:t>
-      </w:r>
-      <w:hyperlink w:anchor="ref-eshel_etal19">
-        <w:r>
-          <w:rPr>
-            <w:rStyle w:val="Hyperlink"/>
-          </w:rPr>
-          <w:t xml:space="preserve">Eshel et al., 2019</w:t>
-        </w:r>
-      </w:hyperlink>
-      <w:r>
-        <w:t xml:space="preserve">;</w:t>
-      </w:r>
-      <w:r>
-        <w:t xml:space="preserve"> </w:t>
-      </w:r>
-      <w:hyperlink w:anchor="ref-wood_etal19">
-        <w:r>
-          <w:rPr>
-            <w:rStyle w:val="Hyperlink"/>
-          </w:rPr>
-          <w:t xml:space="preserve">Wood et al., 2019</w:t>
-        </w:r>
-      </w:hyperlink>
-      <w:r>
-        <w:t xml:space="preserve">)</w:t>
-      </w:r>
-      <w:r>
-        <w:t xml:space="preserve">. The intense and prolonged settlements along the Southern Portuguese coast cannot simply be explained by the quest for mineral sources, primarily because a considerable part of them are situated in locations with neither metallogenic minerals nor pre-existing indigenous settlements. Other factors influencing settlement density include agricultural resources</w:t>
-      </w:r>
-      <w:r>
-        <w:t xml:space="preserve"> </w:t>
-      </w:r>
-      <w:r>
-        <w:t xml:space="preserve">(</w:t>
-      </w:r>
-      <w:hyperlink w:anchor="ref-wagner_alvar89">
-        <w:r>
-          <w:rPr>
-            <w:rStyle w:val="Hyperlink"/>
-          </w:rPr>
-          <w:t xml:space="preserve">Wagner and Alvar, 1989</w:t>
-        </w:r>
-      </w:hyperlink>
-      <w:r>
-        <w:t xml:space="preserve">;</w:t>
-      </w:r>
-      <w:r>
-        <w:t xml:space="preserve"> </w:t>
-      </w:r>
-      <w:hyperlink w:anchor="ref-wagner_alvar03">
-        <w:r>
-          <w:rPr>
-            <w:rStyle w:val="Hyperlink"/>
-          </w:rPr>
-          <w:t xml:space="preserve">Wagner and Alvar, 2003</w:t>
-        </w:r>
-      </w:hyperlink>
-      <w:r>
-        <w:t xml:space="preserve">)</w:t>
-      </w:r>
-      <w:r>
-        <w:t xml:space="preserve">, exploitation of marine resources, such as salt</w:t>
-      </w:r>
-      <w:r>
-        <w:t xml:space="preserve"> </w:t>
-      </w:r>
-      <w:r>
-        <w:t xml:space="preserve">(</w:t>
-      </w:r>
-      <w:hyperlink w:anchor="ref-manfredi92">
-        <w:r>
-          <w:rPr>
-            <w:rStyle w:val="Hyperlink"/>
-          </w:rPr>
-          <w:t xml:space="preserve">Manfredi, 1992</w:t>
-        </w:r>
-      </w:hyperlink>
-      <w:r>
-        <w:t xml:space="preserve">)</w:t>
-      </w:r>
-      <w:r>
-        <w:t xml:space="preserve"> </w:t>
-      </w:r>
-      <w:r>
-        <w:t xml:space="preserve">and Tyrrhenian Purple</w:t>
-      </w:r>
-      <w:r>
-        <w:t xml:space="preserve"> </w:t>
-      </w:r>
-      <w:r>
-        <w:t xml:space="preserve">(</w:t>
-      </w:r>
-      <w:hyperlink w:anchor="ref-uriel00">
-        <w:r>
-          <w:rPr>
-            <w:rStyle w:val="Hyperlink"/>
-          </w:rPr>
-          <w:t xml:space="preserve">Uriel, 2000</w:t>
-        </w:r>
-      </w:hyperlink>
-      <w:r>
-        <w:t xml:space="preserve">)</w:t>
-      </w:r>
-      <w:r>
-        <w:t xml:space="preserve">, timber</w:t>
-      </w:r>
-      <w:r>
-        <w:t xml:space="preserve"> </w:t>
-      </w:r>
-      <w:r>
-        <w:t xml:space="preserve">(</w:t>
-      </w:r>
-      <w:hyperlink w:anchor="ref-treumann98">
-        <w:r>
-          <w:rPr>
-            <w:rStyle w:val="Hyperlink"/>
-          </w:rPr>
-          <w:t xml:space="preserve">Treumann, 1998</w:t>
-        </w:r>
-      </w:hyperlink>
-      <w:r>
-        <w:t xml:space="preserve">,</w:t>
-      </w:r>
-      <w:r>
-        <w:t xml:space="preserve"> </w:t>
-      </w:r>
-      <w:hyperlink w:anchor="ref-treumann09">
-        <w:r>
-          <w:rPr>
-            <w:rStyle w:val="Hyperlink"/>
-          </w:rPr>
-          <w:t xml:space="preserve">2009</w:t>
-        </w:r>
-      </w:hyperlink>
-      <w:r>
-        <w:t xml:space="preserve">)</w:t>
-      </w:r>
-      <w:r>
-        <w:t xml:space="preserve">, and labor force</w:t>
-      </w:r>
-      <w:r>
-        <w:t xml:space="preserve"> </w:t>
-      </w:r>
-      <w:r>
-        <w:t xml:space="preserve">(</w:t>
-      </w:r>
-      <w:hyperlink w:anchor="ref-arrastio99">
-        <w:r>
-          <w:rPr>
-            <w:rStyle w:val="Hyperlink"/>
-          </w:rPr>
-          <w:t xml:space="preserve">Arrastio, 1999</w:t>
-        </w:r>
-      </w:hyperlink>
-      <w:r>
-        <w:t xml:space="preserve">,</w:t>
-      </w:r>
-      <w:r>
-        <w:t xml:space="preserve"> </w:t>
-      </w:r>
-      <w:hyperlink w:anchor="ref-arrastio00">
-        <w:r>
-          <w:rPr>
-            <w:rStyle w:val="Hyperlink"/>
-          </w:rPr>
-          <w:t xml:space="preserve">2000</w:t>
-        </w:r>
-      </w:hyperlink>
-      <w:r>
-        <w:t xml:space="preserve">)</w:t>
-      </w:r>
-      <w:r>
-        <w:t xml:space="preserve">. Of all the motivating factors for the expansion, the agricultural practices are explored in this study. The Phoenician traders had to ensure stable sources of food for the population in addition to their industrial activities. Southwestern Iberia has been noted for its rich mineral veins and abundant natural fertility, and the Phoenicians exploited this fertile landscape and actively transformed it, including its cultivable land</w:t>
-      </w:r>
-      <w:r>
-        <w:t xml:space="preserve"> </w:t>
-      </w:r>
-      <w:r>
-        <w:t xml:space="preserve">(</w:t>
-      </w:r>
-      <w:hyperlink w:anchor="ref-neville98">
-        <w:r>
-          <w:rPr>
-            <w:rStyle w:val="Hyperlink"/>
-          </w:rPr>
-          <w:t xml:space="preserve">Neville, 1998</w:t>
-        </w:r>
-      </w:hyperlink>
-      <w:r>
-        <w:t xml:space="preserve">;</w:t>
-      </w:r>
-      <w:r>
-        <w:t xml:space="preserve"> </w:t>
-      </w:r>
-      <w:hyperlink w:anchor="ref-arruda03">
-        <w:r>
-          <w:rPr>
-            <w:rStyle w:val="Hyperlink"/>
-          </w:rPr>
-          <w:t xml:space="preserve">Arruda, 2003</w:t>
-        </w:r>
-      </w:hyperlink>
-      <w:r>
-        <w:t xml:space="preserve">,</w:t>
-      </w:r>
-      <w:r>
-        <w:t xml:space="preserve"> </w:t>
-      </w:r>
-      <w:hyperlink w:anchor="ref-arruda09">
-        <w:r>
-          <w:rPr>
-            <w:rStyle w:val="Hyperlink"/>
-          </w:rPr>
-          <w:t xml:space="preserve">2009</w:t>
-        </w:r>
-      </w:hyperlink>
-      <w:r>
-        <w:t xml:space="preserve">;</w:t>
-      </w:r>
-      <w:r>
-        <w:t xml:space="preserve"> </w:t>
-      </w:r>
-      <w:hyperlink w:anchor="ref-roller14">
-        <w:r>
-          <w:rPr>
-            <w:rStyle w:val="Hyperlink"/>
-          </w:rPr>
-          <w:t xml:space="preserve">Roller, 2014</w:t>
-        </w:r>
-      </w:hyperlink>
-      <w:r>
-        <w:t xml:space="preserve">)</w:t>
-      </w:r>
-      <w:r>
-        <w:t xml:space="preserve">. While the Phoenician metal exploitation perspective has been studied, the agricultural aspects have received little attention so far.</w:t>
-      </w:r>
-    </w:p>
-    <w:p>
-      <w:pPr>
-        <w:pStyle w:val="BodyText"/>
-      </w:pPr>
-      <w:r>
-        <w:t xml:space="preserve">This study aims to shed light on the farming strategies and animal husbandry practices in the Phoenician-Punic period of Portugal, specifically at Castro Marim using stable isotope and Zooarchaeology through Mass Spectrometry (ZooMS) techniques. Botanical analysis of charred plant remains was performed to throw light on the plant species (both cultivated and wild) used by the Phoenicians. Carbon and nitrogen stable isotope analyses are used to reconstruct watering regimes and manuring practices in case of botanical remains. ZooMS was utilized to distinguish between sheep and goats which are difficult to separate on the basis of skeletal morphology. The faunal isotope data (δ</w:t>
+        <w:t xml:space="preserve">13</w:t>
+      </w:r>
+      <w:r>
+        <w:t xml:space="preserve">C and δ</w:t>
       </w:r>
       <w:r>
         <w:rPr>
           <w:vertAlign w:val="superscript"/>
         </w:rPr>
-        <w:t xml:space="preserve">13</w:t>
-      </w:r>
-      <w:r>
-        <w:t xml:space="preserve">C, δ</w:t>
+        <w:t xml:space="preserve">15</w:t>
+      </w:r>
+      <w:r>
+        <w:t xml:space="preserve">N isotope values of wild fauna were used to establish the ecological baselines while those of the domesticates revealed foddering and herding strategies. δ</w:t>
       </w:r>
       <w:r>
         <w:rPr>
           <w:vertAlign w:val="superscript"/>
         </w:rPr>
-        <w:t xml:space="preserve">15</w:t>
-      </w:r>
-      <w:r>
-        <w:t xml:space="preserve">N, and δ</w:t>
-      </w:r>
-      <w:r>
-        <w:rPr>
-          <w:vertAlign w:val="superscript"/>
-        </w:rPr>
         <w:t xml:space="preserve">34</w:t>
       </w:r>
       <w:r>
-        <w:t xml:space="preserve">S) was used to illuminate past animal management strategies.</w:t>
+        <w:t xml:space="preserve">S isotope values were utilised to see to what extent of the fauna was either local vs non-local.</w:t>
       </w:r>
     </w:p>
     <w:bookmarkEnd w:id="21"/>
@@ -1878,7 +1868,7 @@
         <w:t xml:space="preserve">)</w:t>
       </w:r>
       <w:r>
-        <w:t xml:space="preserve">. Zooarchaeology through mass spectrometry applies peptide mass fingerprinting to identify archaeological remains</w:t>
+        <w:t xml:space="preserve">. Zooarchaeology by mass spectrometry applies peptide mass fingerprinting to identify archaeological remains</w:t>
       </w:r>
       <w:r>
         <w:t xml:space="preserve"> </w:t>

</xml_diff>